<commit_message>
Application of AI Task2
</commit_message>
<xml_diff>
--- a/Application of AI/Task/Week 2/Transcribe.docx
+++ b/Application of AI/Task/Week 2/Transcribe.docx
@@ -1382,1252 +1382,2853 @@
       </w:pPr>
     </w:p>
     <w:p>
+      <w:pPr>
+        <w:rPr>
+          <w:highlight w:val="yellow"/>
+        </w:rPr>
+      </w:pPr>
       <w:proofErr w:type="gramStart"/>
       <w:r>
         <w:rPr>
           <w:highlight w:val="yellow"/>
         </w:rPr>
         <w:lastRenderedPageBreak/>
-        <w:t>S</w:t>
-      </w:r>
-      <w:r>
-        <w:t>o</w:t>
-      </w:r>
-      <w:proofErr w:type="gramEnd"/>
-      <w:r>
+        <w:t>So</w:t>
+      </w:r>
+      <w:proofErr w:type="gramEnd"/>
+      <w:r>
+        <w:rPr>
+          <w:highlight w:val="yellow"/>
+        </w:rPr>
         <w:t xml:space="preserve"> let's try to </w:t>
       </w:r>
       <w:r>
+        <w:rPr>
+          <w:highlight w:val="yellow"/>
+        </w:rPr>
         <w:t>interoperate</w:t>
       </w:r>
       <w:r>
+        <w:rPr>
+          <w:highlight w:val="yellow"/>
+        </w:rPr>
         <w:t>,</w:t>
       </w:r>
       <w:r>
+        <w:rPr>
+          <w:highlight w:val="yellow"/>
+        </w:rPr>
         <w:t xml:space="preserve"> hypothesis</w:t>
       </w:r>
       <w:r>
+        <w:rPr>
+          <w:highlight w:val="yellow"/>
+        </w:rPr>
         <w:t xml:space="preserve"> output. Let's say the actual x that is equal to the estimated probability. That is y is equal to 1 on an input point x. </w:t>
       </w:r>
       <w:proofErr w:type="gramStart"/>
       <w:r>
-        <w:t>So</w:t>
-      </w:r>
-      <w:proofErr w:type="gramEnd"/>
-      <w:r>
+        <w:rPr>
+          <w:highlight w:val="yellow"/>
+        </w:rPr>
+        <w:t>So</w:t>
+      </w:r>
+      <w:proofErr w:type="gramEnd"/>
+      <w:r>
+        <w:rPr>
+          <w:highlight w:val="yellow"/>
+        </w:rPr>
         <w:t xml:space="preserve"> give an example. Your x is equal to the transpose of the x0 and x1.</w:t>
       </w:r>
     </w:p>
-    <w:p/>
-    <w:p>
-      <w:r>
+    <w:p>
+      <w:pPr>
+        <w:rPr>
+          <w:highlight w:val="yellow"/>
+        </w:rPr>
+      </w:pPr>
+    </w:p>
+    <w:p>
+      <w:pPr>
+        <w:rPr>
+          <w:highlight w:val="yellow"/>
+        </w:rPr>
+      </w:pPr>
+      <w:r>
+        <w:rPr>
+          <w:highlight w:val="yellow"/>
+        </w:rPr>
         <w:t xml:space="preserve">What is x0? How do you guess about x0? What is f0 here? It is </w:t>
       </w:r>
       <w:proofErr w:type="gramStart"/>
       <w:r>
+        <w:rPr>
+          <w:highlight w:val="yellow"/>
+        </w:rPr>
         <w:t>can</w:t>
       </w:r>
       <w:proofErr w:type="gramEnd"/>
       <w:r>
+        <w:rPr>
+          <w:highlight w:val="yellow"/>
+        </w:rPr>
         <w:t xml:space="preserve"> the file issued by the way, you replied as a box. </w:t>
       </w:r>
       <w:proofErr w:type="gramStart"/>
       <w:r>
-        <w:t>So</w:t>
-      </w:r>
-      <w:proofErr w:type="gramEnd"/>
-      <w:r>
+        <w:rPr>
+          <w:highlight w:val="yellow"/>
+        </w:rPr>
+        <w:t>So</w:t>
+      </w:r>
+      <w:proofErr w:type="gramEnd"/>
+      <w:r>
+        <w:rPr>
+          <w:highlight w:val="yellow"/>
+        </w:rPr>
         <w:t xml:space="preserve"> it's </w:t>
       </w:r>
       <w:proofErr w:type="spellStart"/>
       <w:r>
+        <w:rPr>
+          <w:highlight w:val="yellow"/>
+        </w:rPr>
         <w:t>it's</w:t>
       </w:r>
       <w:proofErr w:type="spellEnd"/>
       <w:r>
+        <w:rPr>
+          <w:highlight w:val="yellow"/>
+        </w:rPr>
         <w:t xml:space="preserve"> the x there is to find a box. So previous but in your version, we may have, x b.</w:t>
       </w:r>
     </w:p>
-    <w:p/>
-    <w:p>
-      <w:r>
+    <w:p>
+      <w:pPr>
+        <w:rPr>
+          <w:highlight w:val="yellow"/>
+        </w:rPr>
+      </w:pPr>
+    </w:p>
+    <w:p>
+      <w:pPr>
+        <w:rPr>
+          <w:highlight w:val="yellow"/>
+        </w:rPr>
+      </w:pPr>
+      <w:r>
+        <w:rPr>
+          <w:highlight w:val="yellow"/>
+        </w:rPr>
         <w:t xml:space="preserve">Right? </w:t>
       </w:r>
       <w:proofErr w:type="gramStart"/>
       <w:r>
-        <w:t>So</w:t>
-      </w:r>
-      <w:proofErr w:type="gramEnd"/>
-      <w:r>
+        <w:rPr>
+          <w:highlight w:val="yellow"/>
+        </w:rPr>
+        <w:t>So</w:t>
+      </w:r>
+      <w:proofErr w:type="gramEnd"/>
+      <w:r>
+        <w:rPr>
+          <w:highlight w:val="yellow"/>
+        </w:rPr>
         <w:t xml:space="preserve"> this b, the bias so, eventually, the b, we are can be incorporated with x. We combine them together. So that we will find that, </w:t>
       </w:r>
       <w:proofErr w:type="gramStart"/>
       <w:r>
+        <w:rPr>
+          <w:highlight w:val="yellow"/>
+        </w:rPr>
         <w:t>You</w:t>
       </w:r>
       <w:proofErr w:type="gramEnd"/>
       <w:r>
+        <w:rPr>
+          <w:highlight w:val="yellow"/>
+        </w:rPr>
         <w:t xml:space="preserve"> know, waiting. Your first dimension should be, like, 1.</w:t>
       </w:r>
     </w:p>
-    <w:p/>
-    <w:p>
-      <w:r>
+    <w:p>
+      <w:pPr>
+        <w:rPr>
+          <w:highlight w:val="yellow"/>
+        </w:rPr>
+      </w:pPr>
+    </w:p>
+    <w:p>
+      <w:r>
+        <w:rPr>
+          <w:highlight w:val="yellow"/>
+        </w:rPr>
         <w:t xml:space="preserve">So that is the box. Give me example. Let's say h </w:t>
       </w:r>
       <w:proofErr w:type="spellStart"/>
       <w:r>
+        <w:rPr>
+          <w:highlight w:val="yellow"/>
+        </w:rPr>
         <w:t>of f</w:t>
       </w:r>
       <w:proofErr w:type="spellEnd"/>
       <w:r>
+        <w:rPr>
+          <w:highlight w:val="yellow"/>
+        </w:rPr>
         <w:t xml:space="preserve"> h is theta x Yes. So </w:t>
       </w:r>
       <w:proofErr w:type="gramStart"/>
       <w:r>
+        <w:rPr>
+          <w:highlight w:val="yellow"/>
+        </w:rPr>
         <w:t>actually</w:t>
       </w:r>
       <w:proofErr w:type="gramEnd"/>
       <w:r>
+        <w:rPr>
+          <w:highlight w:val="yellow"/>
+        </w:rPr>
         <w:t xml:space="preserve"> so there's a piece that you will can you can tell the parents is that 70% of chance that </w:t>
       </w:r>
       <w:proofErr w:type="spellStart"/>
       <w:r>
+        <w:rPr>
+          <w:highlight w:val="yellow"/>
+        </w:rPr>
         <w:t>tumor</w:t>
       </w:r>
       <w:proofErr w:type="spellEnd"/>
       <w:r>
+        <w:rPr>
+          <w:highlight w:val="yellow"/>
+        </w:rPr>
         <w:t xml:space="preserve"> will be manicured.</w:t>
       </w:r>
     </w:p>
     <w:p/>
     <w:p>
-      <w:r>
+      <w:pPr>
+        <w:rPr>
+          <w:highlight w:val="yellow"/>
+        </w:rPr>
+      </w:pPr>
+      <w:r>
+        <w:rPr>
+          <w:highlight w:val="yellow"/>
+        </w:rPr>
         <w:t xml:space="preserve">Right? And that has more details that we try to integrate as a logistic regression. </w:t>
       </w:r>
       <w:proofErr w:type="gramStart"/>
       <w:r>
-        <w:t>So</w:t>
-      </w:r>
-      <w:proofErr w:type="gramEnd"/>
-      <w:r>
+        <w:rPr>
+          <w:highlight w:val="yellow"/>
+        </w:rPr>
+        <w:t>So</w:t>
+      </w:r>
+      <w:proofErr w:type="gramEnd"/>
+      <w:r>
+        <w:rPr>
+          <w:highlight w:val="yellow"/>
+        </w:rPr>
         <w:t xml:space="preserve"> suppose the predicted is y is good to 1, once as you see the x Is it bigger than 0.</w:t>
       </w:r>
     </w:p>
-    <w:p/>
-    <w:p>
-      <w:r>
+    <w:p>
+      <w:pPr>
+        <w:rPr>
+          <w:highlight w:val="yellow"/>
+        </w:rPr>
+      </w:pPr>
+    </w:p>
+    <w:p>
+      <w:pPr>
+        <w:rPr>
+          <w:highlight w:val="yellow"/>
+        </w:rPr>
+      </w:pPr>
+      <w:r>
+        <w:rPr>
+          <w:highlight w:val="yellow"/>
+        </w:rPr>
         <w:t xml:space="preserve">5? Why is this </w:t>
       </w:r>
       <w:proofErr w:type="gramStart"/>
       <w:r>
+        <w:rPr>
+          <w:highlight w:val="yellow"/>
+        </w:rPr>
         <w:t>is</w:t>
       </w:r>
       <w:proofErr w:type="gramEnd"/>
       <w:r>
+        <w:rPr>
+          <w:highlight w:val="yellow"/>
+        </w:rPr>
         <w:t xml:space="preserve"> z is bigger than 0. 5? Is this correct? Y. Why is he should z should be bigger than 0 here? If y is equal to 1, So y is less than 1.</w:t>
       </w:r>
     </w:p>
-    <w:p/>
-    <w:p>
-      <w:r>
+    <w:p>
+      <w:pPr>
+        <w:rPr>
+          <w:highlight w:val="yellow"/>
+        </w:rPr>
+      </w:pPr>
+    </w:p>
+    <w:p>
+      <w:r>
+        <w:rPr>
+          <w:highlight w:val="yellow"/>
+        </w:rPr>
         <w:t xml:space="preserve">We try to predict the y is equal to 1. You have to make sure you like, c is bigger than 0 because as you can see from the </w:t>
       </w:r>
       <w:proofErr w:type="gramStart"/>
       <w:r>
+        <w:rPr>
+          <w:highlight w:val="yellow"/>
+        </w:rPr>
         <w:t>But</w:t>
       </w:r>
       <w:proofErr w:type="gramEnd"/>
       <w:r>
+        <w:rPr>
+          <w:highlight w:val="yellow"/>
+        </w:rPr>
         <w:t xml:space="preserve"> directly, right, if it is close to 1, then definitely </w:t>
       </w:r>
       <w:proofErr w:type="spellStart"/>
       <w:r>
+        <w:rPr>
+          <w:highlight w:val="yellow"/>
+        </w:rPr>
         <w:t>your</w:t>
       </w:r>
       <w:proofErr w:type="spellEnd"/>
       <w:r>
+        <w:rPr>
+          <w:highlight w:val="yellow"/>
+        </w:rPr>
         <w:t xml:space="preserve"> the z should be bigger than 0.</w:t>
       </w:r>
     </w:p>
     <w:p/>
     <w:p>
-      <w:r>
+      <w:pPr>
+        <w:rPr>
+          <w:highlight w:val="yellow"/>
+        </w:rPr>
+      </w:pPr>
+      <w:r>
+        <w:rPr>
+          <w:highlight w:val="yellow"/>
+        </w:rPr>
         <w:t xml:space="preserve">Right? Okay. </w:t>
       </w:r>
       <w:proofErr w:type="gramStart"/>
       <w:r>
-        <w:t>So</w:t>
-      </w:r>
-      <w:proofErr w:type="gramEnd"/>
-      <w:r>
+        <w:rPr>
+          <w:highlight w:val="yellow"/>
+        </w:rPr>
+        <w:t>So</w:t>
+      </w:r>
+      <w:proofErr w:type="gramEnd"/>
+      <w:r>
+        <w:rPr>
+          <w:highlight w:val="yellow"/>
+        </w:rPr>
         <w:t xml:space="preserve"> let's, to view this function again. </w:t>
       </w:r>
       <w:proofErr w:type="gramStart"/>
       <w:r>
-        <w:t>So</w:t>
-      </w:r>
-      <w:proofErr w:type="gramEnd"/>
-      <w:r>
+        <w:rPr>
+          <w:highlight w:val="yellow"/>
+        </w:rPr>
+        <w:t>So</w:t>
+      </w:r>
+      <w:proofErr w:type="gramEnd"/>
+      <w:r>
+        <w:rPr>
+          <w:highlight w:val="yellow"/>
+        </w:rPr>
         <w:t xml:space="preserve"> k. Now we have x x1, xi to x, capital I. </w:t>
       </w:r>
       <w:proofErr w:type="gramStart"/>
       <w:r>
-        <w:t>So</w:t>
-      </w:r>
-      <w:proofErr w:type="gramEnd"/>
-      <w:r>
+        <w:rPr>
+          <w:highlight w:val="yellow"/>
+        </w:rPr>
+        <w:t>So</w:t>
+      </w:r>
+      <w:proofErr w:type="gramEnd"/>
+      <w:r>
+        <w:rPr>
+          <w:highlight w:val="yellow"/>
+        </w:rPr>
         <w:t xml:space="preserve"> we have a mass of amount of weight that equals w 1, w I </w:t>
       </w:r>
       <w:proofErr w:type="spellStart"/>
       <w:r>
+        <w:rPr>
+          <w:highlight w:val="yellow"/>
+        </w:rPr>
         <w:t>to w</w:t>
       </w:r>
       <w:proofErr w:type="spellEnd"/>
       <w:r>
+        <w:rPr>
+          <w:highlight w:val="yellow"/>
+        </w:rPr>
         <w:t xml:space="preserve"> capital I here.</w:t>
       </w:r>
     </w:p>
-    <w:p/>
-    <w:p>
-      <w:r>
+    <w:p>
+      <w:pPr>
+        <w:rPr>
+          <w:highlight w:val="yellow"/>
+        </w:rPr>
+      </w:pPr>
+    </w:p>
+    <w:p>
+      <w:pPr>
+        <w:rPr>
+          <w:highlight w:val="yellow"/>
+        </w:rPr>
+      </w:pPr>
+      <w:r>
+        <w:rPr>
+          <w:highlight w:val="yellow"/>
+        </w:rPr>
         <w:t xml:space="preserve">And for the linear regression, you guys also notice that we </w:t>
       </w:r>
       <w:proofErr w:type="spellStart"/>
       <w:r>
+        <w:rPr>
+          <w:highlight w:val="yellow"/>
+        </w:rPr>
         <w:t>we</w:t>
       </w:r>
       <w:proofErr w:type="spellEnd"/>
       <w:r>
+        <w:rPr>
+          <w:highlight w:val="yellow"/>
+        </w:rPr>
         <w:t xml:space="preserve"> usually have, as a sum of all the weight then plus this plus b </w:t>
       </w:r>
       <w:proofErr w:type="spellStart"/>
       <w:r>
+        <w:rPr>
+          <w:highlight w:val="yellow"/>
+        </w:rPr>
         <w:t>b</w:t>
       </w:r>
       <w:proofErr w:type="spellEnd"/>
       <w:r>
+        <w:rPr>
+          <w:highlight w:val="yellow"/>
+        </w:rPr>
         <w:t xml:space="preserve"> as bias here. Right? So that we can get our panel of g z, and z is what?</w:t>
       </w:r>
     </w:p>
-    <w:p/>
-    <w:p>
-      <w:r>
+    <w:p>
+      <w:pPr>
+        <w:rPr>
+          <w:highlight w:val="yellow"/>
+        </w:rPr>
+      </w:pPr>
+    </w:p>
+    <w:p>
+      <w:pPr>
+        <w:rPr>
+          <w:highlight w:val="yellow"/>
+        </w:rPr>
+      </w:pPr>
+      <w:r>
+        <w:rPr>
+          <w:highlight w:val="yellow"/>
+        </w:rPr>
         <w:t xml:space="preserve">They used to be just as a single mode function. Right? </w:t>
       </w:r>
       <w:proofErr w:type="gramStart"/>
       <w:r>
-        <w:t>So</w:t>
-      </w:r>
-      <w:proofErr w:type="gramEnd"/>
-      <w:r>
+        <w:rPr>
+          <w:highlight w:val="yellow"/>
+        </w:rPr>
+        <w:t>So</w:t>
+      </w:r>
+      <w:proofErr w:type="gramEnd"/>
+      <w:r>
+        <w:rPr>
+          <w:highlight w:val="yellow"/>
+        </w:rPr>
         <w:t xml:space="preserve"> the opposite, you can't get this. What's this? Properties. Yeah. This is the probability. What is w and b here is what? Yes. And we can also call them as what?</w:t>
       </w:r>
     </w:p>
-    <w:p/>
-    <w:p>
-      <w:r>
+    <w:p>
+      <w:pPr>
+        <w:rPr>
+          <w:highlight w:val="yellow"/>
+        </w:rPr>
+      </w:pPr>
+    </w:p>
+    <w:p>
+      <w:pPr>
+        <w:rPr>
+          <w:highlight w:val="yellow"/>
+        </w:rPr>
+      </w:pPr>
+      <w:r>
+        <w:rPr>
+          <w:highlight w:val="yellow"/>
+        </w:rPr>
         <w:t xml:space="preserve">Together, we call this as what? Parameter. </w:t>
       </w:r>
       <w:proofErr w:type="gramStart"/>
       <w:r>
-        <w:t>So</w:t>
-      </w:r>
-      <w:proofErr w:type="gramEnd"/>
-      <w:r>
-        <w:t xml:space="preserve"> this is the great advice together. Just to repeat. Repeat. Just about permeability of x in the category c. </w:t>
-      </w:r>
-      <w:proofErr w:type="gramStart"/>
-      <w:r>
-        <w:t>So</w:t>
-      </w:r>
-      <w:proofErr w:type="gramEnd"/>
-      <w:r>
+        <w:rPr>
+          <w:highlight w:val="yellow"/>
+        </w:rPr>
+        <w:t>So</w:t>
+      </w:r>
+      <w:proofErr w:type="gramEnd"/>
+      <w:r>
+        <w:rPr>
+          <w:highlight w:val="yellow"/>
+        </w:rPr>
+        <w:t xml:space="preserve"> this is the great advice together. Just to repeat. Repeat. Just about permeability of x in the category c.</w:t>
+      </w:r>
+      <w:r>
+        <w:t xml:space="preserve"> </w:t>
+      </w:r>
+      <w:proofErr w:type="gramStart"/>
+      <w:r>
+        <w:rPr>
+          <w:highlight w:val="yellow"/>
+        </w:rPr>
+        <w:t>So</w:t>
+      </w:r>
+      <w:proofErr w:type="gramEnd"/>
+      <w:r>
+        <w:rPr>
+          <w:highlight w:val="yellow"/>
+        </w:rPr>
         <w:t xml:space="preserve"> let's try to see more about the decision boundaries.</w:t>
       </w:r>
     </w:p>
-    <w:p/>
-    <w:p>
-      <w:proofErr w:type="gramStart"/>
-      <w:r>
-        <w:t>So</w:t>
-      </w:r>
-      <w:proofErr w:type="gramEnd"/>
-      <w:r>
+    <w:p>
+      <w:pPr>
+        <w:rPr>
+          <w:highlight w:val="yellow"/>
+        </w:rPr>
+      </w:pPr>
+    </w:p>
+    <w:p>
+      <w:pPr>
+        <w:rPr>
+          <w:highlight w:val="yellow"/>
+        </w:rPr>
+      </w:pPr>
+      <w:proofErr w:type="gramStart"/>
+      <w:r>
+        <w:rPr>
+          <w:highlight w:val="yellow"/>
+        </w:rPr>
+        <w:t>So</w:t>
+      </w:r>
+      <w:proofErr w:type="gramEnd"/>
+      <w:r>
+        <w:rPr>
+          <w:highlight w:val="yellow"/>
+        </w:rPr>
         <w:t xml:space="preserve"> let's say, for example, the h x is a to gc0zeroplusc0onetimesxoneplusc0twox2. So here is more example. Let's say if the c zero </w:t>
       </w:r>
       <w:proofErr w:type="spellStart"/>
       <w:r>
+        <w:rPr>
+          <w:highlight w:val="yellow"/>
+        </w:rPr>
         <w:t>zero</w:t>
       </w:r>
       <w:proofErr w:type="spellEnd"/>
       <w:r>
+        <w:rPr>
+          <w:highlight w:val="yellow"/>
+        </w:rPr>
         <w:t xml:space="preserve"> is equal to negative 3, and the c of y is equal to 1, c of 2 is equal to 1 here.</w:t>
       </w:r>
     </w:p>
-    <w:p/>
-    <w:p>
-      <w:r>
+    <w:p>
+      <w:pPr>
+        <w:rPr>
+          <w:highlight w:val="yellow"/>
+        </w:rPr>
+      </w:pPr>
+    </w:p>
+    <w:p>
+      <w:pPr>
+        <w:rPr>
+          <w:highlight w:val="yellow"/>
+        </w:rPr>
+      </w:pPr>
+      <w:r>
+        <w:rPr>
+          <w:highlight w:val="yellow"/>
+        </w:rPr>
         <w:t xml:space="preserve">And then we try to predict y is equal to 1 even this cannot what? This is a button. Yes. A function is more like a what </w:t>
       </w:r>
       <w:proofErr w:type="spellStart"/>
       <w:r>
+        <w:rPr>
+          <w:highlight w:val="yellow"/>
+        </w:rPr>
         <w:t>what</w:t>
       </w:r>
       <w:proofErr w:type="spellEnd"/>
       <w:r>
+        <w:rPr>
+          <w:highlight w:val="yellow"/>
+        </w:rPr>
         <w:t xml:space="preserve"> kind of function? It is either line or circle or what. This is what? This is what?</w:t>
       </w:r>
     </w:p>
-    <w:p/>
-    <w:p>
-      <w:r>
+    <w:p>
+      <w:pPr>
+        <w:rPr>
+          <w:highlight w:val="yellow"/>
+        </w:rPr>
+      </w:pPr>
+    </w:p>
+    <w:p>
+      <w:pPr>
+        <w:rPr>
+          <w:highlight w:val="yellow"/>
+        </w:rPr>
+      </w:pPr>
+      <w:r>
+        <w:rPr>
+          <w:highlight w:val="yellow"/>
+        </w:rPr>
         <w:t xml:space="preserve">There's a line. Right? </w:t>
       </w:r>
       <w:proofErr w:type="gramStart"/>
       <w:r>
+        <w:rPr>
+          <w:highlight w:val="yellow"/>
+        </w:rPr>
         <w:t>Actually</w:t>
       </w:r>
       <w:proofErr w:type="gramEnd"/>
       <w:r>
+        <w:rPr>
+          <w:highlight w:val="yellow"/>
+        </w:rPr>
         <w:t xml:space="preserve"> so this is actually this line that we brought out here. Right? </w:t>
       </w:r>
       <w:proofErr w:type="gramStart"/>
       <w:r>
-        <w:t>So</w:t>
-      </w:r>
-      <w:proofErr w:type="gramEnd"/>
-      <w:r>
-        <w:t xml:space="preserve"> you put this bigger than the arrow. It should be the positive. Right? Even in that time, you should k. It's about another example.</w:t>
-      </w:r>
-    </w:p>
-    <w:p/>
-    <w:p>
-      <w:proofErr w:type="gramStart"/>
-      <w:r>
-        <w:t>So</w:t>
-      </w:r>
-      <w:proofErr w:type="gramEnd"/>
-      <w:r>
+        <w:rPr>
+          <w:highlight w:val="yellow"/>
+        </w:rPr>
+        <w:t>So</w:t>
+      </w:r>
+      <w:proofErr w:type="gramEnd"/>
+      <w:r>
+        <w:rPr>
+          <w:highlight w:val="yellow"/>
+        </w:rPr>
+        <w:t xml:space="preserve"> you put this bigger than the arrow. It should be the positive.</w:t>
+      </w:r>
+      <w:r>
+        <w:t xml:space="preserve"> </w:t>
+      </w:r>
+      <w:r>
+        <w:rPr>
+          <w:highlight w:val="yellow"/>
+        </w:rPr>
+        <w:t>Right? Even in that time, you should k. It's about another example.</w:t>
+      </w:r>
+    </w:p>
+    <w:p>
+      <w:pPr>
+        <w:rPr>
+          <w:highlight w:val="yellow"/>
+        </w:rPr>
+      </w:pPr>
+    </w:p>
+    <w:p>
+      <w:pPr>
+        <w:rPr>
+          <w:highlight w:val="yellow"/>
+        </w:rPr>
+      </w:pPr>
+      <w:proofErr w:type="gramStart"/>
+      <w:r>
+        <w:rPr>
+          <w:highlight w:val="yellow"/>
+        </w:rPr>
+        <w:t>So</w:t>
+      </w:r>
+      <w:proofErr w:type="gramEnd"/>
+      <w:r>
+        <w:rPr>
+          <w:highlight w:val="yellow"/>
+        </w:rPr>
         <w:t xml:space="preserve"> let's say if the h x is equal to g c the 0 plus the c the one x one plus the c the two x two, Then press the theta 3 x 1 square and, plus the, theta 4 x 2 with the square here. He has more details of those different parameters.</w:t>
       </w:r>
     </w:p>
-    <w:p/>
-    <w:p>
-      <w:r>
+    <w:p>
+      <w:pPr>
+        <w:rPr>
+          <w:highlight w:val="yellow"/>
+        </w:rPr>
+      </w:pPr>
+    </w:p>
+    <w:p>
+      <w:pPr>
+        <w:rPr>
+          <w:highlight w:val="yellow"/>
+        </w:rPr>
+      </w:pPr>
+      <w:r>
+        <w:rPr>
+          <w:highlight w:val="yellow"/>
+        </w:rPr>
         <w:t xml:space="preserve">That's about this. So then this should be If we practice this different numbers to </w:t>
       </w:r>
       <w:proofErr w:type="spellStart"/>
       <w:r>
+        <w:rPr>
+          <w:highlight w:val="yellow"/>
+        </w:rPr>
         <w:t>to</w:t>
       </w:r>
       <w:proofErr w:type="spellEnd"/>
       <w:r>
+        <w:rPr>
+          <w:highlight w:val="yellow"/>
+        </w:rPr>
         <w:t xml:space="preserve"> it, well, we are getting well, we get here. Yeah. The what? Is what? Okay. Yeah. </w:t>
       </w:r>
       <w:proofErr w:type="gramStart"/>
       <w:r>
-        <w:t>So</w:t>
-      </w:r>
-      <w:proofErr w:type="gramEnd"/>
-      <w:r>
+        <w:rPr>
+          <w:highlight w:val="yellow"/>
+        </w:rPr>
+        <w:t>So</w:t>
+      </w:r>
+      <w:proofErr w:type="gramEnd"/>
+      <w:r>
+        <w:rPr>
+          <w:highlight w:val="yellow"/>
+        </w:rPr>
         <w:t xml:space="preserve"> you might as well get a lot of zips, and this is so called Circle.</w:t>
       </w:r>
     </w:p>
-    <w:p/>
-    <w:p>
-      <w:r>
+    <w:p>
+      <w:pPr>
+        <w:rPr>
+          <w:highlight w:val="yellow"/>
+        </w:rPr>
+      </w:pPr>
+    </w:p>
+    <w:p>
+      <w:pPr>
+        <w:rPr>
+          <w:highlight w:val="yellow"/>
+        </w:rPr>
+      </w:pPr>
+      <w:r>
+        <w:rPr>
+          <w:highlight w:val="yellow"/>
+        </w:rPr>
         <w:t>Right? The circle here. Right? Good. And is that our point, it is the. You side is the. By measuring. And the further we can extend the and you see that there can be more, like, from 0, 0, 0 to 1 The c l 6 blah blah. Eventually, right.</w:t>
       </w:r>
     </w:p>
-    <w:p/>
-    <w:p>
-      <w:r>
-        <w:t>So maybe we have product kind of function like those, and then we can predict some kind of point like this. Right? Sima, in this case, you may have question about why is this logistic regression has so many different patterns.</w:t>
-      </w:r>
-    </w:p>
-    <w:p/>
-    <w:p>
-      <w:r>
+    <w:p>
+      <w:pPr>
+        <w:rPr>
+          <w:highlight w:val="yellow"/>
+        </w:rPr>
+      </w:pPr>
+    </w:p>
+    <w:p>
+      <w:pPr>
+        <w:rPr>
+          <w:highlight w:val="yellow"/>
+        </w:rPr>
+      </w:pPr>
+      <w:r>
+        <w:rPr>
+          <w:highlight w:val="yellow"/>
+        </w:rPr>
+        <w:t>So maybe we have product kind of function like those, and then we can predict some kind of point like this. Right?</w:t>
+      </w:r>
+      <w:r>
+        <w:t xml:space="preserve"> Sima, </w:t>
+      </w:r>
+      <w:r>
+        <w:rPr>
+          <w:highlight w:val="yellow"/>
+        </w:rPr>
+        <w:t>in this case, you may have question about why is this logistic regression has so many different patterns.</w:t>
+      </w:r>
+    </w:p>
+    <w:p>
+      <w:pPr>
+        <w:rPr>
+          <w:highlight w:val="yellow"/>
+        </w:rPr>
+      </w:pPr>
+    </w:p>
+    <w:p>
+      <w:pPr>
+        <w:rPr>
+          <w:highlight w:val="yellow"/>
+        </w:rPr>
+      </w:pPr>
+      <w:r>
+        <w:rPr>
+          <w:highlight w:val="yellow"/>
+        </w:rPr>
         <w:t xml:space="preserve">Right? Where does this form come from? So here </w:t>
       </w:r>
       <w:proofErr w:type="gramStart"/>
       <w:r>
+        <w:rPr>
+          <w:highlight w:val="yellow"/>
+        </w:rPr>
         <w:t>is</w:t>
       </w:r>
       <w:proofErr w:type="gramEnd"/>
       <w:r>
+        <w:rPr>
+          <w:highlight w:val="yellow"/>
+        </w:rPr>
         <w:t xml:space="preserve"> the overall representations of the logistic regression hypothesis, And we have this, like, at c l zero plus c l one blah blah blah is to the c l n x n here.</w:t>
       </w:r>
     </w:p>
-    <w:p/>
-    <w:p>
-      <w:r>
+    <w:p>
+      <w:pPr>
+        <w:rPr>
+          <w:highlight w:val="yellow"/>
+        </w:rPr>
+      </w:pPr>
+    </w:p>
+    <w:p>
+      <w:pPr>
+        <w:rPr>
+          <w:highlight w:val="yellow"/>
+        </w:rPr>
+      </w:pPr>
+      <w:r>
+        <w:rPr>
+          <w:highlight w:val="yellow"/>
+        </w:rPr>
         <w:t xml:space="preserve">Right? </w:t>
       </w:r>
       <w:proofErr w:type="gramStart"/>
       <w:r>
-        <w:t>So</w:t>
-      </w:r>
-      <w:proofErr w:type="gramEnd"/>
-      <w:r>
+        <w:rPr>
+          <w:highlight w:val="yellow"/>
+        </w:rPr>
+        <w:t>So</w:t>
+      </w:r>
+      <w:proofErr w:type="gramEnd"/>
+      <w:r>
+        <w:rPr>
+          <w:highlight w:val="yellow"/>
+        </w:rPr>
         <w:t xml:space="preserve"> you're wondering this problem. How we can get this kind of functions here?</w:t>
       </w:r>
     </w:p>
-    <w:p/>
-    <w:p>
-      <w:proofErr w:type="gramStart"/>
-      <w:r>
-        <w:t>So</w:t>
-      </w:r>
-      <w:proofErr w:type="gramEnd"/>
-      <w:r>
+    <w:p>
+      <w:pPr>
+        <w:rPr>
+          <w:highlight w:val="yellow"/>
+        </w:rPr>
+      </w:pPr>
+    </w:p>
+    <w:p>
+      <w:pPr>
+        <w:rPr>
+          <w:highlight w:val="yellow"/>
+        </w:rPr>
+      </w:pPr>
+      <w:proofErr w:type="gramStart"/>
+      <w:r>
+        <w:rPr>
+          <w:highlight w:val="yellow"/>
+        </w:rPr>
+        <w:t>So</w:t>
+      </w:r>
+      <w:proofErr w:type="gramEnd"/>
+      <w:r>
+        <w:rPr>
+          <w:highlight w:val="yellow"/>
+        </w:rPr>
         <w:t xml:space="preserve"> let's try to consider value from a function f. That is mapping from x </w:t>
       </w:r>
       <w:proofErr w:type="spellStart"/>
       <w:r>
+        <w:rPr>
+          <w:highlight w:val="yellow"/>
+        </w:rPr>
         <w:t>to y</w:t>
       </w:r>
       <w:proofErr w:type="spellEnd"/>
       <w:r>
+        <w:rPr>
+          <w:highlight w:val="yellow"/>
+        </w:rPr>
         <w:t xml:space="preserve">, and the way x should be a vector of real a very the features from x, man, to x end, And the y case, what </w:t>
       </w:r>
       <w:proofErr w:type="gramStart"/>
       <w:r>
+        <w:rPr>
+          <w:highlight w:val="yellow"/>
+        </w:rPr>
         <w:t>it</w:t>
       </w:r>
       <w:proofErr w:type="gramEnd"/>
       <w:r>
+        <w:rPr>
+          <w:highlight w:val="yellow"/>
+        </w:rPr>
         <w:t xml:space="preserve"> function is </w:t>
       </w:r>
       <w:proofErr w:type="spellStart"/>
       <w:r>
+        <w:rPr>
+          <w:highlight w:val="yellow"/>
+        </w:rPr>
         <w:t>is</w:t>
       </w:r>
       <w:proofErr w:type="spellEnd"/>
       <w:r>
+        <w:rPr>
+          <w:highlight w:val="yellow"/>
+        </w:rPr>
         <w:t xml:space="preserve"> just 0 or is just 1.</w:t>
       </w:r>
     </w:p>
-    <w:p/>
-    <w:p>
-      <w:proofErr w:type="gramStart"/>
-      <w:r>
-        <w:t>So</w:t>
-      </w:r>
-      <w:proofErr w:type="gramEnd"/>
-      <w:r>
+    <w:p>
+      <w:pPr>
+        <w:rPr>
+          <w:highlight w:val="yellow"/>
+        </w:rPr>
+      </w:pPr>
+    </w:p>
+    <w:p>
+      <w:pPr>
+        <w:rPr>
+          <w:highlight w:val="yellow"/>
+        </w:rPr>
+      </w:pPr>
+      <w:proofErr w:type="gramStart"/>
+      <w:r>
+        <w:rPr>
+          <w:highlight w:val="yellow"/>
+        </w:rPr>
+        <w:t>So</w:t>
+      </w:r>
+      <w:proofErr w:type="gramEnd"/>
+      <w:r>
+        <w:rPr>
+          <w:highlight w:val="yellow"/>
+        </w:rPr>
         <w:t xml:space="preserve"> assume our x I are conditional independent in a given y, and the model xi depends on the given y, is equal to y k as a function.</w:t>
       </w:r>
     </w:p>
-    <w:p/>
-    <w:p>
-      <w:r>
+    <w:p>
+      <w:pPr>
+        <w:rPr>
+          <w:highlight w:val="yellow"/>
+        </w:rPr>
+      </w:pPr>
+    </w:p>
+    <w:p>
+      <w:r>
+        <w:rPr>
+          <w:highlight w:val="yellow"/>
+        </w:rPr>
         <w:t xml:space="preserve">Is this one. Right? And we also try to model p y, the probability of y, that's only function as pi. When I use p y is equal to pi. Right. </w:t>
       </w:r>
       <w:proofErr w:type="gramStart"/>
       <w:r>
-        <w:t>So</w:t>
-      </w:r>
-      <w:proofErr w:type="gramEnd"/>
-      <w:r>
+        <w:rPr>
+          <w:highlight w:val="yellow"/>
+        </w:rPr>
+        <w:t>So</w:t>
+      </w:r>
+      <w:proofErr w:type="gramEnd"/>
+      <w:r>
+        <w:rPr>
+          <w:highlight w:val="yellow"/>
+        </w:rPr>
         <w:t xml:space="preserve"> let's say it was going on about the probability of y giving x, y, and q to x n.</w:t>
       </w:r>
     </w:p>
     <w:p/>
     <w:p>
-      <w:r>
+      <w:pPr>
+        <w:rPr>
+          <w:highlight w:val="yellow"/>
+        </w:rPr>
+      </w:pPr>
+      <w:r>
+        <w:rPr>
+          <w:highlight w:val="yellow"/>
+        </w:rPr>
         <w:t xml:space="preserve">So first, let's try to, pass this, visual rooms. So here is our probability of y is equal to value given x. </w:t>
       </w:r>
       <w:proofErr w:type="gramStart"/>
       <w:r>
-        <w:t>So</w:t>
-      </w:r>
-      <w:proofErr w:type="gramEnd"/>
-      <w:r>
+        <w:rPr>
+          <w:highlight w:val="yellow"/>
+        </w:rPr>
+        <w:t>So</w:t>
+      </w:r>
+      <w:proofErr w:type="gramEnd"/>
+      <w:r>
+        <w:rPr>
+          <w:highlight w:val="yellow"/>
+        </w:rPr>
         <w:t xml:space="preserve"> I </w:t>
       </w:r>
       <w:proofErr w:type="spellStart"/>
       <w:r>
+        <w:rPr>
+          <w:highlight w:val="yellow"/>
+        </w:rPr>
         <w:t>I</w:t>
       </w:r>
       <w:proofErr w:type="spellEnd"/>
       <w:r>
+        <w:rPr>
+          <w:highlight w:val="yellow"/>
+        </w:rPr>
         <w:t xml:space="preserve"> I'm trying the Fisher rule that we can guess here.</w:t>
       </w:r>
     </w:p>
-    <w:p/>
-    <w:p>
-      <w:r>
+    <w:p>
+      <w:pPr>
+        <w:rPr>
+          <w:highlight w:val="yellow"/>
+        </w:rPr>
+      </w:pPr>
+    </w:p>
+    <w:p>
+      <w:pPr>
+        <w:rPr>
+          <w:highlight w:val="yellow"/>
+        </w:rPr>
+      </w:pPr>
+      <w:r>
+        <w:rPr>
+          <w:highlight w:val="yellow"/>
+        </w:rPr>
         <w:t xml:space="preserve">Or should it be the probability of y is equal to 1, then </w:t>
       </w:r>
       <w:proofErr w:type="spellStart"/>
       <w:r>
+        <w:rPr>
+          <w:highlight w:val="yellow"/>
+        </w:rPr>
         <w:t>Hamzow</w:t>
       </w:r>
       <w:proofErr w:type="spellEnd"/>
       <w:r>
+        <w:rPr>
+          <w:highlight w:val="yellow"/>
+        </w:rPr>
         <w:t xml:space="preserve"> is the probability of x giving y is equal to 1. Right? Can I add my right to the patient law of this one, boss? But what is the best result of this month?</w:t>
       </w:r>
     </w:p>
-    <w:p/>
-    <w:p>
-      <w:r>
+    <w:p>
+      <w:pPr>
+        <w:rPr>
+          <w:highlight w:val="yellow"/>
+        </w:rPr>
+      </w:pPr>
+    </w:p>
+    <w:p>
+      <w:pPr>
+        <w:rPr>
+          <w:highlight w:val="yellow"/>
+        </w:rPr>
+      </w:pPr>
+      <w:r>
+        <w:rPr>
+          <w:highlight w:val="yellow"/>
+        </w:rPr>
         <w:t>It doesn't matter. Yeah. You had just the right. What are you using about the visual human? Of this one. We got not because you have all this. Just about Right. Is this correct? You agree with this again? No. I have property.</w:t>
       </w:r>
     </w:p>
-    <w:p/>
-    <w:p>
-      <w:r>
+    <w:p>
+      <w:pPr>
+        <w:rPr>
+          <w:highlight w:val="yellow"/>
+        </w:rPr>
+      </w:pPr>
+    </w:p>
+    <w:p>
+      <w:pPr>
+        <w:rPr>
+          <w:highlight w:val="yellow"/>
+        </w:rPr>
+      </w:pPr>
+      <w:r>
+        <w:rPr>
+          <w:highlight w:val="yellow"/>
+        </w:rPr>
         <w:t>It should be what? I have property. K. Why the bus? Yeah. Okay. Why the bus? Yes. But yeah. Finish. So which Huawei did Which one are you aware of that? As your vendor, though, your mind? Which one? Either. Which one are you aware of?</w:t>
       </w:r>
     </w:p>
-    <w:p/>
-    <w:p>
-      <w:r>
+    <w:p>
+      <w:pPr>
+        <w:rPr>
+          <w:highlight w:val="yellow"/>
+        </w:rPr>
+      </w:pPr>
+    </w:p>
+    <w:p>
+      <w:pPr>
+        <w:rPr>
+          <w:highlight w:val="yellow"/>
+        </w:rPr>
+      </w:pPr>
+      <w:r>
+        <w:rPr>
+          <w:highlight w:val="yellow"/>
+        </w:rPr>
         <w:t xml:space="preserve">So, actually, let's try to compare with those 2 again. </w:t>
       </w:r>
       <w:proofErr w:type="gramStart"/>
       <w:r>
-        <w:t>So</w:t>
-      </w:r>
-      <w:proofErr w:type="gramEnd"/>
-      <w:r>
+        <w:rPr>
+          <w:highlight w:val="yellow"/>
+        </w:rPr>
+        <w:t>So</w:t>
+      </w:r>
+      <w:proofErr w:type="gramEnd"/>
+      <w:r>
+        <w:rPr>
+          <w:highlight w:val="yellow"/>
+        </w:rPr>
         <w:t xml:space="preserve"> this is the p x for beta of x given y, it could be 1 should be just this. Y no. 1. Right. </w:t>
       </w:r>
       <w:proofErr w:type="gramStart"/>
       <w:r>
-        <w:t>So</w:t>
-      </w:r>
-      <w:proofErr w:type="gramEnd"/>
-      <w:r>
+        <w:rPr>
+          <w:highlight w:val="yellow"/>
+        </w:rPr>
+        <w:t>So</w:t>
+      </w:r>
+      <w:proofErr w:type="gramEnd"/>
+      <w:r>
+        <w:rPr>
+          <w:highlight w:val="yellow"/>
+        </w:rPr>
         <w:t xml:space="preserve"> the arrays can be separated in this case. Right? 1 and 0. Right? It's correct.</w:t>
       </w:r>
     </w:p>
-    <w:p/>
-    <w:p>
-      <w:r>
+    <w:p>
+      <w:pPr>
+        <w:rPr>
+          <w:highlight w:val="yellow"/>
+        </w:rPr>
+      </w:pPr>
+    </w:p>
+    <w:p>
+      <w:pPr>
+        <w:rPr>
+          <w:highlight w:val="yellow"/>
+        </w:rPr>
+      </w:pPr>
+      <w:r>
+        <w:rPr>
+          <w:highlight w:val="yellow"/>
+        </w:rPr>
         <w:t>That's got it. So then, next month, we need to try to divide by probability of y is equal to 1, the probability of x given y is equal to 1, so we can't get this kind of error. Right? Why is it trying to divide divided by this one?</w:t>
       </w:r>
     </w:p>
-    <w:p/>
-    <w:p>
-      <w:r>
+    <w:p>
+      <w:pPr>
+        <w:rPr>
+          <w:highlight w:val="yellow"/>
+        </w:rPr>
+      </w:pPr>
+    </w:p>
+    <w:p>
+      <w:pPr>
+        <w:rPr>
+          <w:highlight w:val="yellow"/>
+        </w:rPr>
+      </w:pPr>
+      <w:r>
+        <w:rPr>
+          <w:highlight w:val="yellow"/>
+        </w:rPr>
         <w:t xml:space="preserve">We get This case. Right? So next, we will try to apply the expression on that map and, also upon the log group. What does this mean? </w:t>
       </w:r>
       <w:proofErr w:type="gramStart"/>
       <w:r>
-        <w:t>So</w:t>
-      </w:r>
-      <w:proofErr w:type="gramEnd"/>
-      <w:r>
+        <w:rPr>
+          <w:highlight w:val="yellow"/>
+        </w:rPr>
+        <w:t>So</w:t>
+      </w:r>
+      <w:proofErr w:type="gramEnd"/>
+      <w:r>
+        <w:rPr>
+          <w:highlight w:val="yellow"/>
+        </w:rPr>
         <w:t xml:space="preserve"> you were getting bots? </w:t>
       </w:r>
       <w:proofErr w:type="gramStart"/>
       <w:r>
-        <w:t>So</w:t>
-      </w:r>
-      <w:proofErr w:type="gramEnd"/>
-      <w:r>
+        <w:rPr>
+          <w:highlight w:val="yellow"/>
+        </w:rPr>
+        <w:t>So</w:t>
+      </w:r>
+      <w:proofErr w:type="gramEnd"/>
+      <w:r>
+        <w:rPr>
+          <w:highlight w:val="yellow"/>
+        </w:rPr>
         <w:t xml:space="preserve"> let's say if the line with x here should be equal to what?</w:t>
       </w:r>
     </w:p>
-    <w:p/>
-    <w:p>
-      <w:r>
+    <w:p>
+      <w:pPr>
+        <w:rPr>
+          <w:highlight w:val="yellow"/>
+        </w:rPr>
+      </w:pPr>
+    </w:p>
+    <w:p>
+      <w:pPr>
+        <w:rPr>
+          <w:highlight w:val="yellow"/>
+        </w:rPr>
+      </w:pPr>
+      <w:r>
+        <w:rPr>
+          <w:highlight w:val="yellow"/>
+        </w:rPr>
         <w:t xml:space="preserve">The </w:t>
       </w:r>
       <w:proofErr w:type="spellStart"/>
       <w:r>
+        <w:rPr>
+          <w:highlight w:val="yellow"/>
+        </w:rPr>
         <w:t>sem</w:t>
       </w:r>
       <w:proofErr w:type="spellEnd"/>
       <w:r>
+        <w:rPr>
+          <w:highlight w:val="yellow"/>
+        </w:rPr>
         <w:t xml:space="preserve"> y, </w:t>
       </w:r>
       <w:proofErr w:type="gramStart"/>
       <w:r>
+        <w:rPr>
+          <w:highlight w:val="yellow"/>
+        </w:rPr>
         <w:t>Right</w:t>
       </w:r>
       <w:proofErr w:type="gramEnd"/>
       <w:r>
+        <w:rPr>
+          <w:highlight w:val="yellow"/>
+        </w:rPr>
         <w:t xml:space="preserve">. </w:t>
       </w:r>
       <w:proofErr w:type="gramStart"/>
       <w:r>
-        <w:t>So</w:t>
-      </w:r>
-      <w:proofErr w:type="gramEnd"/>
-      <w:r>
+        <w:rPr>
+          <w:highlight w:val="yellow"/>
+        </w:rPr>
+        <w:t>So</w:t>
+      </w:r>
+      <w:proofErr w:type="gramEnd"/>
+      <w:r>
+        <w:rPr>
+          <w:highlight w:val="yellow"/>
+        </w:rPr>
         <w:t xml:space="preserve"> then we try to just apply this to this case. Right? </w:t>
       </w:r>
       <w:proofErr w:type="gramStart"/>
       <w:r>
-        <w:t>So</w:t>
-      </w:r>
-      <w:proofErr w:type="gramEnd"/>
-      <w:r>
+        <w:rPr>
+          <w:highlight w:val="yellow"/>
+        </w:rPr>
+        <w:t>So</w:t>
+      </w:r>
+      <w:proofErr w:type="gramEnd"/>
+      <w:r>
+        <w:rPr>
+          <w:highlight w:val="yellow"/>
+        </w:rPr>
         <w:t xml:space="preserve"> we have this experimental map and the logarithm part here. So next, we try to separate here, right, with this. That is this part.</w:t>
       </w:r>
     </w:p>
-    <w:p/>
-    <w:p>
-      <w:r>
+    <w:p>
+      <w:pPr>
+        <w:rPr>
+          <w:highlight w:val="yellow"/>
+        </w:rPr>
+      </w:pPr>
+    </w:p>
+    <w:p>
+      <w:pPr>
+        <w:rPr>
+          <w:highlight w:val="yellow"/>
+        </w:rPr>
+      </w:pPr>
+      <w:r>
+        <w:rPr>
+          <w:highlight w:val="yellow"/>
+        </w:rPr>
         <w:t xml:space="preserve">What? As previously, as I mentioned, that is </w:t>
       </w:r>
       <w:proofErr w:type="gramStart"/>
       <w:r>
+        <w:rPr>
+          <w:highlight w:val="yellow"/>
+        </w:rPr>
         <w:t>the this</w:t>
       </w:r>
       <w:proofErr w:type="gramEnd"/>
       <w:r>
+        <w:rPr>
+          <w:highlight w:val="yellow"/>
+        </w:rPr>
         <w:t xml:space="preserve"> p y is equal to pi. Right? Let's say it's a. So that that's the reason why this part the first part, we can say this is pi, and this is the one minus pi. Right? Probate.</w:t>
       </w:r>
     </w:p>
-    <w:p/>
-    <w:p>
-      <w:r>
+    <w:p>
+      <w:pPr>
+        <w:rPr>
+          <w:highlight w:val="yellow"/>
+        </w:rPr>
+      </w:pPr>
+    </w:p>
+    <w:p>
+      <w:pPr>
+        <w:rPr>
+          <w:highlight w:val="yellow"/>
+        </w:rPr>
+      </w:pPr>
+      <w:r>
+        <w:rPr>
+          <w:highlight w:val="yellow"/>
+        </w:rPr>
         <w:t>Right? And then let's try to plot all the cases above all I in this case. Right? Because now we have this column here. So, eventually, we'll try to plug in the probability of x I given y, so that is really about our partial function.</w:t>
       </w:r>
     </w:p>
-    <w:p/>
-    <w:p>
-      <w:r>
+    <w:p>
+      <w:pPr>
+        <w:rPr>
+          <w:highlight w:val="yellow"/>
+        </w:rPr>
+      </w:pPr>
+    </w:p>
+    <w:p>
+      <w:r>
+        <w:rPr>
+          <w:highlight w:val="yellow"/>
+        </w:rPr>
         <w:t xml:space="preserve">Right? </w:t>
       </w:r>
       <w:proofErr w:type="gramStart"/>
       <w:r>
-        <w:t>So</w:t>
-      </w:r>
-      <w:proofErr w:type="gramEnd"/>
-      <w:r>
+        <w:rPr>
+          <w:highlight w:val="yellow"/>
+        </w:rPr>
+        <w:t>So</w:t>
+      </w:r>
+      <w:proofErr w:type="gramEnd"/>
+      <w:r>
+        <w:rPr>
+          <w:highlight w:val="yellow"/>
+        </w:rPr>
         <w:t xml:space="preserve"> I will not expand too much here. But, anyway, so, eventually, this party just means here. And then this party is so called the CI that you want to mention. And this is the eventually why we can't get lots of. You get it? Okay.</w:t>
       </w:r>
     </w:p>
     <w:p/>
     <w:p>
-      <w:r>
-        <w:t xml:space="preserve">Okay. That's good. Let's try to talk about next part is about the cost function of a logistic regression. </w:t>
-      </w:r>
-      <w:proofErr w:type="gramStart"/>
-      <w:r>
-        <w:t>So</w:t>
-      </w:r>
-      <w:proofErr w:type="gramEnd"/>
-      <w:r>
+      <w:pPr>
+        <w:rPr>
+          <w:highlight w:val="yellow"/>
+        </w:rPr>
+      </w:pPr>
+      <w:r>
+        <w:rPr>
+          <w:highlight w:val="yellow"/>
+        </w:rPr>
+        <w:t>Okay. That's good. Let's try to talk about next part is about the cost function of a logistic regression.</w:t>
+      </w:r>
+      <w:r>
+        <w:t xml:space="preserve"> </w:t>
+      </w:r>
+      <w:proofErr w:type="gramStart"/>
+      <w:r>
+        <w:rPr>
+          <w:highlight w:val="yellow"/>
+        </w:rPr>
+        <w:t>So</w:t>
+      </w:r>
+      <w:proofErr w:type="gramEnd"/>
+      <w:r>
+        <w:rPr>
+          <w:highlight w:val="yellow"/>
+        </w:rPr>
         <w:t xml:space="preserve"> let's say if we have a </w:t>
       </w:r>
       <w:proofErr w:type="spellStart"/>
       <w:r>
+        <w:rPr>
+          <w:highlight w:val="yellow"/>
+        </w:rPr>
         <w:t>telesat</w:t>
       </w:r>
       <w:proofErr w:type="spellEnd"/>
       <w:r>
+        <w:rPr>
+          <w:highlight w:val="yellow"/>
+        </w:rPr>
         <w:t xml:space="preserve"> with m examples, x y x 2 to x m, and then here's x Should be should they have x0 to </w:t>
       </w:r>
       <w:proofErr w:type="spellStart"/>
       <w:r>
+        <w:rPr>
+          <w:highlight w:val="yellow"/>
+        </w:rPr>
         <w:t>xn</w:t>
       </w:r>
       <w:proofErr w:type="spellEnd"/>
       <w:r>
+        <w:rPr>
+          <w:highlight w:val="yellow"/>
+        </w:rPr>
         <w:t xml:space="preserve"> again?</w:t>
       </w:r>
     </w:p>
-    <w:p/>
-    <w:p>
-      <w:r>
+    <w:p>
+      <w:pPr>
+        <w:rPr>
+          <w:highlight w:val="yellow"/>
+        </w:rPr>
+      </w:pPr>
+    </w:p>
+    <w:p>
+      <w:r>
+        <w:rPr>
+          <w:highlight w:val="yellow"/>
+        </w:rPr>
         <w:t>X0 is 1. It's a bias again. Right? And there's a y should be in the either 0 and the 1. And, actually, the x is just above this So now the case is how can we choose the parameters, see it right here?</w:t>
       </w:r>
     </w:p>
     <w:p/>
     <w:p>
-      <w:r>
+      <w:pPr>
+        <w:rPr>
+          <w:highlight w:val="yellow"/>
+        </w:rPr>
+      </w:pPr>
+      <w:r>
+        <w:rPr>
+          <w:highlight w:val="yellow"/>
+        </w:rPr>
         <w:t xml:space="preserve">As you already you What function? That is this is what? I just say that </w:t>
       </w:r>
       <w:proofErr w:type="gramStart"/>
       <w:r>
+        <w:rPr>
+          <w:highlight w:val="yellow"/>
+        </w:rPr>
         <w:t>Xi</w:t>
       </w:r>
       <w:proofErr w:type="gramEnd"/>
       <w:r>
+        <w:rPr>
+          <w:highlight w:val="yellow"/>
+        </w:rPr>
         <w:t xml:space="preserve"> is what? This is what? </w:t>
       </w:r>
       <w:proofErr w:type="gramStart"/>
       <w:r>
-        <w:t>So</w:t>
-      </w:r>
-      <w:proofErr w:type="gramEnd"/>
-      <w:r>
+        <w:rPr>
+          <w:highlight w:val="yellow"/>
+        </w:rPr>
+        <w:t>So</w:t>
+      </w:r>
+      <w:proofErr w:type="gramEnd"/>
+      <w:r>
+        <w:rPr>
+          <w:highlight w:val="yellow"/>
+        </w:rPr>
         <w:t xml:space="preserve"> I mean, So everything from admin I do see that as x I. What is this? From linear regression. </w:t>
       </w:r>
       <w:proofErr w:type="gramStart"/>
       <w:r>
-        <w:t>So</w:t>
-      </w:r>
-      <w:proofErr w:type="gramEnd"/>
-      <w:r>
+        <w:rPr>
+          <w:highlight w:val="yellow"/>
+        </w:rPr>
+        <w:t>So</w:t>
+      </w:r>
+      <w:proofErr w:type="gramEnd"/>
+      <w:r>
+        <w:rPr>
+          <w:highlight w:val="yellow"/>
+        </w:rPr>
         <w:t xml:space="preserve"> this is actually my output.</w:t>
       </w:r>
     </w:p>
-    <w:p/>
-    <w:p>
-      <w:r>
+    <w:p>
+      <w:pPr>
+        <w:rPr>
+          <w:highlight w:val="yellow"/>
+        </w:rPr>
+      </w:pPr>
+    </w:p>
+    <w:p>
+      <w:pPr>
+        <w:rPr>
+          <w:highlight w:val="yellow"/>
+        </w:rPr>
+      </w:pPr>
+      <w:r>
+        <w:rPr>
+          <w:highlight w:val="yellow"/>
+        </w:rPr>
         <w:t>Yeah. It's the output of a linear regression. And this is the y I, is the branches of the. And this is the sum so that we can calculate the cost and the we can donate it to cost as the this is the gradient.</w:t>
       </w:r>
     </w:p>
-    <w:p/>
-    <w:p>
-      <w:r>
+    <w:p>
+      <w:pPr>
+        <w:rPr>
+          <w:highlight w:val="yellow"/>
+        </w:rPr>
+      </w:pPr>
+    </w:p>
+    <w:p>
+      <w:pPr>
+        <w:rPr>
+          <w:highlight w:val="yellow"/>
+        </w:rPr>
+      </w:pPr>
+      <w:r>
+        <w:rPr>
+          <w:highlight w:val="yellow"/>
+        </w:rPr>
         <w:t xml:space="preserve">So eventually, we can say the cost I just see the x. </w:t>
       </w:r>
       <w:proofErr w:type="gramStart"/>
       <w:r>
-        <w:t>So</w:t>
-      </w:r>
-      <w:proofErr w:type="gramEnd"/>
-      <w:r>
-        <w:t xml:space="preserve"> y should be equal to 1 over 2, then the bar of this this is a linear regression. Right? What about the </w:t>
-      </w:r>
-      <w:proofErr w:type="spellStart"/>
-      <w:r>
+        <w:rPr>
+          <w:highlight w:val="yellow"/>
+        </w:rPr>
+        <w:t>So</w:t>
+      </w:r>
+      <w:proofErr w:type="gramEnd"/>
+      <w:r>
+        <w:rPr>
+          <w:highlight w:val="yellow"/>
+        </w:rPr>
+        <w:t xml:space="preserve"> y should be equal to 1 over 2, then the bar of this this is a linear regression. Right?</w:t>
+      </w:r>
+      <w:r>
+        <w:t xml:space="preserve"> </w:t>
+      </w:r>
+      <w:r>
+        <w:rPr>
+          <w:highlight w:val="yellow"/>
+        </w:rPr>
+        <w:t xml:space="preserve">What about the </w:t>
+      </w:r>
+      <w:proofErr w:type="spellStart"/>
+      <w:r>
+        <w:rPr>
+          <w:highlight w:val="yellow"/>
+        </w:rPr>
         <w:t>the</w:t>
       </w:r>
       <w:proofErr w:type="spellEnd"/>
       <w:r>
-        <w:t xml:space="preserve"> just the regression here?</w:t>
-      </w:r>
-    </w:p>
-    <w:p/>
-    <w:p>
-      <w:r>
+        <w:rPr>
+          <w:highlight w:val="yellow"/>
+        </w:rPr>
+        <w:t xml:space="preserve"> just the </w:t>
+      </w:r>
+      <w:r>
+        <w:rPr>
+          <w:highlight w:val="yellow"/>
+        </w:rPr>
+        <w:t xml:space="preserve">logistic </w:t>
+      </w:r>
+      <w:r>
+        <w:rPr>
+          <w:highlight w:val="yellow"/>
+        </w:rPr>
+        <w:t>regression here?</w:t>
+      </w:r>
+    </w:p>
+    <w:p>
+      <w:pPr>
+        <w:rPr>
+          <w:highlight w:val="yellow"/>
+        </w:rPr>
+      </w:pPr>
+    </w:p>
+    <w:p>
+      <w:pPr>
+        <w:rPr>
+          <w:highlight w:val="yellow"/>
+        </w:rPr>
+      </w:pPr>
+      <w:r>
+        <w:rPr>
+          <w:highlight w:val="yellow"/>
+        </w:rPr>
         <w:t xml:space="preserve">So actually, this is the function that we defined the what about just the regression? </w:t>
       </w:r>
       <w:proofErr w:type="gramStart"/>
       <w:r>
-        <w:t>So</w:t>
-      </w:r>
-      <w:proofErr w:type="gramEnd"/>
-      <w:r>
+        <w:rPr>
+          <w:highlight w:val="yellow"/>
+        </w:rPr>
+        <w:t>So</w:t>
+      </w:r>
+      <w:proofErr w:type="gramEnd"/>
+      <w:r>
+        <w:rPr>
+          <w:highlight w:val="yellow"/>
+        </w:rPr>
         <w:t xml:space="preserve"> if y is equal to 1, we will use negative log, and you see the x. If y is equal to 0, that we will use negative log.</w:t>
       </w:r>
     </w:p>
-    <w:p/>
-    <w:p>
-      <w:r>
+    <w:p>
+      <w:pPr>
+        <w:rPr>
+          <w:highlight w:val="yellow"/>
+        </w:rPr>
+      </w:pPr>
+    </w:p>
+    <w:p>
+      <w:pPr>
+        <w:rPr>
+          <w:highlight w:val="yellow"/>
+        </w:rPr>
+      </w:pPr>
+      <w:r>
+        <w:rPr>
+          <w:highlight w:val="yellow"/>
+        </w:rPr>
         <w:t xml:space="preserve">1 minus, </w:t>
       </w:r>
       <w:proofErr w:type="gramStart"/>
       <w:r>
+        <w:rPr>
+          <w:highlight w:val="yellow"/>
+        </w:rPr>
         <w:t>And</w:t>
       </w:r>
       <w:proofErr w:type="gramEnd"/>
       <w:r>
+        <w:rPr>
+          <w:highlight w:val="yellow"/>
+        </w:rPr>
         <w:t xml:space="preserve"> you said x here. Let's say in this case, if the cost is e equal to 0, For example, even let's say h x is good is glued to 0, if it's close to here, now the cost should be Evening in your mind.</w:t>
       </w:r>
     </w:p>
-    <w:p/>
-    <w:p>
-      <w:r>
+    <w:p>
+      <w:pPr>
+        <w:rPr>
+          <w:highlight w:val="yellow"/>
+        </w:rPr>
+      </w:pPr>
+    </w:p>
+    <w:p>
+      <w:pPr>
+        <w:rPr>
+          <w:highlight w:val="yellow"/>
+        </w:rPr>
+      </w:pPr>
+      <w:r>
+        <w:rPr>
+          <w:highlight w:val="yellow"/>
+        </w:rPr>
         <w:lastRenderedPageBreak/>
         <w:t>So how can you draw this kind of plot here? It should be this way or it should be this way. And, guys, how this line how this line changes you in this part. Is close to 0, is close to 1, and this is Yeah.</w:t>
       </w:r>
     </w:p>
-    <w:p/>
-    <w:p>
-      <w:r>
+    <w:p>
+      <w:pPr>
+        <w:rPr>
+          <w:highlight w:val="yellow"/>
+        </w:rPr>
+      </w:pPr>
+    </w:p>
+    <w:p>
+      <w:pPr>
+        <w:rPr>
+          <w:highlight w:val="yellow"/>
+        </w:rPr>
+      </w:pPr>
+      <w:r>
+        <w:rPr>
+          <w:highlight w:val="yellow"/>
+        </w:rPr>
         <w:t xml:space="preserve">2 guys for </w:t>
       </w:r>
       <w:proofErr w:type="spellStart"/>
       <w:r>
+        <w:rPr>
+          <w:highlight w:val="yellow"/>
+        </w:rPr>
         <w:t>for</w:t>
       </w:r>
       <w:proofErr w:type="spellEnd"/>
       <w:r>
+        <w:rPr>
+          <w:highlight w:val="yellow"/>
+        </w:rPr>
         <w:t xml:space="preserve"> you guys. This month or this month? I don't have blood. You know what? </w:t>
       </w:r>
       <w:proofErr w:type="gramStart"/>
       <w:r>
-        <w:t>So</w:t>
-      </w:r>
-      <w:proofErr w:type="gramEnd"/>
-      <w:r>
+        <w:rPr>
+          <w:highlight w:val="yellow"/>
+        </w:rPr>
+        <w:t>So</w:t>
+      </w:r>
+      <w:proofErr w:type="gramEnd"/>
+      <w:r>
+        <w:rPr>
+          <w:highlight w:val="yellow"/>
+        </w:rPr>
         <w:t xml:space="preserve"> which one you </w:t>
       </w:r>
       <w:proofErr w:type="spellStart"/>
       <w:r>
+        <w:rPr>
+          <w:highlight w:val="yellow"/>
+        </w:rPr>
         <w:t>you</w:t>
       </w:r>
       <w:proofErr w:type="spellEnd"/>
       <w:r>
+        <w:rPr>
+          <w:highlight w:val="yellow"/>
+        </w:rPr>
         <w:t xml:space="preserve"> cast now? That's the one? Are you guys I believe it's mute. Yes. Confused. Confused.</w:t>
       </w:r>
     </w:p>
-    <w:p/>
-    <w:p>
-      <w:r>
+    <w:p>
+      <w:pPr>
+        <w:rPr>
+          <w:highlight w:val="yellow"/>
+        </w:rPr>
+      </w:pPr>
+    </w:p>
+    <w:p>
+      <w:pPr>
+        <w:rPr>
+          <w:highlight w:val="yellow"/>
+        </w:rPr>
+      </w:pPr>
+      <w:r>
+        <w:rPr>
+          <w:highlight w:val="yellow"/>
+        </w:rPr>
         <w:t>Okay. Because why confused here. Let's say if y is equal to 1, the cost is equal to 0. Could be here. Right? This is why this is why this prediction. Right? This is a prediction. Prediction is equal to 1, So that cost is 0 to 0.</w:t>
       </w:r>
     </w:p>
-    <w:p/>
-    <w:p>
-      <w:proofErr w:type="gramStart"/>
-      <w:r>
-        <w:t>So</w:t>
-      </w:r>
-      <w:proofErr w:type="gramEnd"/>
-      <w:r>
+    <w:p>
+      <w:pPr>
+        <w:rPr>
+          <w:highlight w:val="yellow"/>
+        </w:rPr>
+      </w:pPr>
+    </w:p>
+    <w:p>
+      <w:pPr>
+        <w:rPr>
+          <w:highlight w:val="yellow"/>
+        </w:rPr>
+      </w:pPr>
+      <w:proofErr w:type="gramStart"/>
+      <w:r>
+        <w:rPr>
+          <w:highlight w:val="yellow"/>
+        </w:rPr>
+        <w:t>So</w:t>
+      </w:r>
+      <w:proofErr w:type="gramEnd"/>
+      <w:r>
+        <w:rPr>
+          <w:highlight w:val="yellow"/>
+        </w:rPr>
         <w:t xml:space="preserve"> then you have one point a year, but, obviously, if Hash x is good to 0, so that cost this cost should be given it. It should be you have these 2 points. Right? So that's naturally, it should be the first one.</w:t>
       </w:r>
     </w:p>
-    <w:p/>
-    <w:p>
-      <w:r>
+    <w:p>
+      <w:pPr>
+        <w:rPr>
+          <w:highlight w:val="yellow"/>
+        </w:rPr>
+      </w:pPr>
+    </w:p>
+    <w:p>
+      <w:pPr>
+        <w:rPr>
+          <w:highlight w:val="yellow"/>
+        </w:rPr>
+      </w:pPr>
+      <w:r>
+        <w:rPr>
+          <w:highlight w:val="yellow"/>
+        </w:rPr>
         <w:t xml:space="preserve">But is that correct? Why you have these 2 key points? One point here, one point here. Should you </w:t>
       </w:r>
       <w:proofErr w:type="gramStart"/>
       <w:r>
+        <w:rPr>
+          <w:highlight w:val="yellow"/>
+        </w:rPr>
         <w:t>done</w:t>
       </w:r>
       <w:proofErr w:type="gramEnd"/>
       <w:r>
+        <w:rPr>
+          <w:highlight w:val="yellow"/>
+        </w:rPr>
         <w:t xml:space="preserve"> this right? And that's good. Good. </w:t>
       </w:r>
       <w:proofErr w:type="gramStart"/>
       <w:r>
-        <w:t>So</w:t>
-      </w:r>
-      <w:proofErr w:type="gramEnd"/>
-      <w:r>
+        <w:rPr>
+          <w:highlight w:val="yellow"/>
+        </w:rPr>
+        <w:t>So</w:t>
+      </w:r>
+      <w:proofErr w:type="gramEnd"/>
+      <w:r>
+        <w:rPr>
+          <w:highlight w:val="yellow"/>
+        </w:rPr>
         <w:t xml:space="preserve"> this is the part of the path function here. Professor on mute.</w:t>
       </w:r>
     </w:p>
-    <w:p/>
-    <w:p>
-      <w:r>
+    <w:p>
+      <w:pPr>
+        <w:rPr>
+          <w:highlight w:val="yellow"/>
+        </w:rPr>
+      </w:pPr>
+    </w:p>
+    <w:p>
+      <w:pPr>
+        <w:rPr>
+          <w:highlight w:val="yellow"/>
+        </w:rPr>
+      </w:pPr>
+      <w:r>
+        <w:rPr>
+          <w:highlight w:val="yellow"/>
+        </w:rPr>
         <w:t xml:space="preserve">Can you hear me now? Oh, yes. </w:t>
       </w:r>
       <w:proofErr w:type="gramStart"/>
       <w:r>
-        <w:t>So</w:t>
-      </w:r>
-      <w:proofErr w:type="gramEnd"/>
-      <w:r>
+        <w:rPr>
+          <w:highlight w:val="yellow"/>
+        </w:rPr>
+        <w:t>So</w:t>
+      </w:r>
+      <w:proofErr w:type="gramEnd"/>
+      <w:r>
+        <w:rPr>
+          <w:highlight w:val="yellow"/>
+        </w:rPr>
         <w:t xml:space="preserve"> let's say if we try to combine them together, so eventually, we will form the overall loss function our cost function for logistic regression as I can see here. So why </w:t>
       </w:r>
       <w:proofErr w:type="spellStart"/>
       <w:r>
+        <w:rPr>
+          <w:highlight w:val="yellow"/>
+        </w:rPr>
         <w:t>why</w:t>
       </w:r>
       <w:proofErr w:type="spellEnd"/>
       <w:r>
+        <w:rPr>
+          <w:highlight w:val="yellow"/>
+        </w:rPr>
         <w:t xml:space="preserve"> should we do engagement?</w:t>
       </w:r>
     </w:p>
-    <w:p/>
-    <w:p>
-      <w:proofErr w:type="gramStart"/>
-      <w:r>
-        <w:t>So</w:t>
-      </w:r>
-      <w:proofErr w:type="gramEnd"/>
-      <w:r>
+    <w:p>
+      <w:pPr>
+        <w:rPr>
+          <w:highlight w:val="yellow"/>
+        </w:rPr>
+      </w:pPr>
+    </w:p>
+    <w:p>
+      <w:pPr>
+        <w:rPr>
+          <w:highlight w:val="yellow"/>
+        </w:rPr>
+      </w:pPr>
+      <w:proofErr w:type="gramStart"/>
+      <w:r>
+        <w:rPr>
+          <w:highlight w:val="yellow"/>
+        </w:rPr>
+        <w:t>So</w:t>
+      </w:r>
+      <w:proofErr w:type="gramEnd"/>
+      <w:r>
+        <w:rPr>
+          <w:highlight w:val="yellow"/>
+        </w:rPr>
         <w:t xml:space="preserve"> this is, Why we want to use </w:t>
       </w:r>
       <w:proofErr w:type="spellStart"/>
       <w:r>
+        <w:rPr>
+          <w:highlight w:val="yellow"/>
+        </w:rPr>
         <w:t>use</w:t>
       </w:r>
       <w:proofErr w:type="spellEnd"/>
       <w:r>
+        <w:rPr>
+          <w:highlight w:val="yellow"/>
+        </w:rPr>
         <w:t xml:space="preserve"> 5 minutes? </w:t>
       </w:r>
       <w:proofErr w:type="gramStart"/>
       <w:r>
-        <w:t>So</w:t>
-      </w:r>
-      <w:proofErr w:type="gramEnd"/>
-      <w:r>
+        <w:rPr>
+          <w:highlight w:val="yellow"/>
+        </w:rPr>
+        <w:t>So</w:t>
+      </w:r>
+      <w:proofErr w:type="gramEnd"/>
+      <w:r>
+        <w:rPr>
+          <w:highlight w:val="yellow"/>
+        </w:rPr>
         <w:t xml:space="preserve"> let's say the y is equal to 1. This equation is equal to what? Y is equal to 1. This power will be done by so you should be just in that keypad, and it's still the x.</w:t>
       </w:r>
     </w:p>
-    <w:p/>
-    <w:p>
-      <w:r>
+    <w:p>
+      <w:pPr>
+        <w:rPr>
+          <w:highlight w:val="yellow"/>
+        </w:rPr>
+      </w:pPr>
+    </w:p>
+    <w:p>
+      <w:r>
+        <w:rPr>
+          <w:highlight w:val="yellow"/>
+        </w:rPr>
         <w:t xml:space="preserve">Active log. 5 minus x. </w:t>
       </w:r>
       <w:proofErr w:type="gramStart"/>
       <w:r>
-        <w:t>So</w:t>
-      </w:r>
-      <w:proofErr w:type="gramEnd"/>
-      <w:r>
+        <w:rPr>
+          <w:highlight w:val="yellow"/>
+        </w:rPr>
+        <w:t>So</w:t>
+      </w:r>
+      <w:proofErr w:type="gramEnd"/>
+      <w:r>
+        <w:rPr>
+          <w:highlight w:val="yellow"/>
+        </w:rPr>
         <w:t xml:space="preserve"> it should be the same as previous one. Right. And, again, it's, </w:t>
       </w:r>
       <w:proofErr w:type="gramStart"/>
       <w:r>
+        <w:rPr>
+          <w:highlight w:val="yellow"/>
+        </w:rPr>
         <w:t>overall</w:t>
       </w:r>
       <w:proofErr w:type="gramEnd"/>
       <w:r>
+        <w:rPr>
+          <w:highlight w:val="yellow"/>
+        </w:rPr>
         <w:t xml:space="preserve"> That's, just a regression for this, thought function. So eventually, we tried to plug in previous just one.</w:t>
       </w:r>
     </w:p>
     <w:p/>
     <w:p>
-      <w:r>
+      <w:pPr>
+        <w:rPr>
+          <w:highlight w:val="yellow"/>
+        </w:rPr>
+      </w:pPr>
+      <w:r>
+        <w:rPr>
+          <w:highlight w:val="yellow"/>
+        </w:rPr>
         <w:t xml:space="preserve">Right? I tried to plug in with m examples. </w:t>
       </w:r>
       <w:proofErr w:type="gramStart"/>
       <w:r>
-        <w:t>So</w:t>
-      </w:r>
-      <w:proofErr w:type="gramEnd"/>
-      <w:r>
+        <w:rPr>
+          <w:highlight w:val="yellow"/>
+        </w:rPr>
+        <w:t>So</w:t>
+      </w:r>
+      <w:proofErr w:type="gramEnd"/>
+      <w:r>
+        <w:rPr>
+          <w:highlight w:val="yellow"/>
+        </w:rPr>
         <w:t xml:space="preserve"> it should be I just see the x I, y I. </w:t>
       </w:r>
       <w:proofErr w:type="gramStart"/>
       <w:r>
-        <w:t>So</w:t>
-      </w:r>
-      <w:proofErr w:type="gramEnd"/>
-      <w:r>
+        <w:rPr>
+          <w:highlight w:val="yellow"/>
+        </w:rPr>
+        <w:t>So</w:t>
+      </w:r>
+      <w:proofErr w:type="gramEnd"/>
+      <w:r>
+        <w:rPr>
+          <w:highlight w:val="yellow"/>
+        </w:rPr>
         <w:t xml:space="preserve"> you mentioned that the first the previous that we mentioned is The same from IHF eventually about Harris was a response.</w:t>
       </w:r>
     </w:p>
-    <w:p/>
-    <w:p>
-      <w:r>
+    <w:p>
+      <w:pPr>
+        <w:rPr>
+          <w:highlight w:val="yellow"/>
+        </w:rPr>
+      </w:pPr>
+    </w:p>
+    <w:p>
+      <w:pPr>
+        <w:rPr>
+          <w:highlight w:val="yellow"/>
+        </w:rPr>
+      </w:pPr>
+      <w:r>
+        <w:rPr>
+          <w:highlight w:val="yellow"/>
+        </w:rPr>
         <w:t>And this is the case that you guys need to learn. Good. Let's say, join the free join the learning, which I consider parent the sitter, and then it's trying to minimize, here, j here.</w:t>
       </w:r>
     </w:p>
-    <w:p/>
-    <w:p>
-      <w:r>
+    <w:p>
+      <w:pPr>
+        <w:rPr>
+          <w:highlight w:val="yellow"/>
+        </w:rPr>
+      </w:pPr>
+    </w:p>
+    <w:p>
+      <w:pPr>
+        <w:rPr>
+          <w:highlight w:val="yellow"/>
+        </w:rPr>
+      </w:pPr>
+      <w:r>
+        <w:rPr>
+          <w:highlight w:val="yellow"/>
+        </w:rPr>
         <w:t>Then general prediction, you give a n u can x. We tried to output the x I use this budget to that and we try to directly grow, but predict the appropriate evidence.</w:t>
       </w:r>
     </w:p>
-    <w:p/>
-    <w:p>
-      <w:r>
+    <w:p>
+      <w:pPr>
+        <w:rPr>
+          <w:highlight w:val="yellow"/>
+        </w:rPr>
+      </w:pPr>
+    </w:p>
+    <w:p>
+      <w:pPr>
+        <w:rPr>
+          <w:highlight w:val="yellow"/>
+        </w:rPr>
+      </w:pPr>
+      <w:r>
+        <w:rPr>
+          <w:highlight w:val="yellow"/>
+        </w:rPr>
         <w:t xml:space="preserve">What about our </w:t>
       </w:r>
       <w:proofErr w:type="spellStart"/>
       <w:r>
+        <w:rPr>
+          <w:highlight w:val="yellow"/>
+        </w:rPr>
         <w:t>our</w:t>
       </w:r>
       <w:proofErr w:type="spellEnd"/>
       <w:r>
-        <w:t xml:space="preserve"> high students? I guys have I mean, past years is so far. </w:t>
-      </w:r>
-      <w:proofErr w:type="gramStart"/>
-      <w:r>
-        <w:t>So</w:t>
-      </w:r>
-      <w:proofErr w:type="gramEnd"/>
-      <w:r>
+        <w:rPr>
+          <w:highlight w:val="yellow"/>
+        </w:rPr>
+        <w:t xml:space="preserve"> high students?</w:t>
+      </w:r>
+      <w:r>
+        <w:t xml:space="preserve"> I guys have I mean, past years is so far. </w:t>
+      </w:r>
+      <w:proofErr w:type="gramStart"/>
+      <w:r>
+        <w:rPr>
+          <w:highlight w:val="yellow"/>
+        </w:rPr>
+        <w:t>So</w:t>
+      </w:r>
+      <w:proofErr w:type="gramEnd"/>
+      <w:r>
+        <w:rPr>
+          <w:highlight w:val="yellow"/>
+        </w:rPr>
         <w:t xml:space="preserve"> let's talk more about where does this cluster function comes from in another way that's Try to use, not to lack of let you see it.</w:t>
       </w:r>
     </w:p>
-    <w:p/>
-    <w:p>
-      <w:r>
+    <w:p>
+      <w:pPr>
+        <w:rPr>
+          <w:highlight w:val="yellow"/>
+        </w:rPr>
+      </w:pPr>
+    </w:p>
+    <w:p>
+      <w:pPr>
+        <w:rPr>
+          <w:highlight w:val="yellow"/>
+        </w:rPr>
+      </w:pPr>
+      <w:r>
+        <w:rPr>
+          <w:highlight w:val="yellow"/>
+        </w:rPr>
         <w:t xml:space="preserve">How can we get this? Similar as before, we have examples from x y </w:t>
       </w:r>
       <w:proofErr w:type="spellStart"/>
       <w:r>
+        <w:rPr>
+          <w:highlight w:val="yellow"/>
+        </w:rPr>
         <w:t>y</w:t>
       </w:r>
       <w:proofErr w:type="spellEnd"/>
       <w:r>
+        <w:rPr>
+          <w:highlight w:val="yellow"/>
+        </w:rPr>
         <w:t xml:space="preserve">, y </w:t>
       </w:r>
       <w:proofErr w:type="spellStart"/>
       <w:r>
+        <w:rPr>
+          <w:highlight w:val="yellow"/>
+        </w:rPr>
         <w:t>y</w:t>
       </w:r>
       <w:proofErr w:type="spellEnd"/>
       <w:r>
+        <w:rPr>
+          <w:highlight w:val="yellow"/>
+        </w:rPr>
         <w:t xml:space="preserve"> to </w:t>
       </w:r>
       <w:proofErr w:type="spellStart"/>
       <w:r>
+        <w:rPr>
+          <w:highlight w:val="yellow"/>
+        </w:rPr>
         <w:t>xf</w:t>
       </w:r>
       <w:proofErr w:type="spellEnd"/>
       <w:r>
+        <w:rPr>
+          <w:highlight w:val="yellow"/>
+        </w:rPr>
         <w:t xml:space="preserve"> </w:t>
       </w:r>
       <w:proofErr w:type="spellStart"/>
       <w:r>
+        <w:rPr>
+          <w:highlight w:val="yellow"/>
+        </w:rPr>
         <w:t>yn</w:t>
       </w:r>
       <w:proofErr w:type="spellEnd"/>
       <w:r>
+        <w:rPr>
+          <w:highlight w:val="yellow"/>
+        </w:rPr>
         <w:t>. The maximum likelihood estimation for the parameter setup. So that means it should be set m l e here so that we try to x miles.</w:t>
       </w:r>
     </w:p>
-    <w:p/>
-    <w:p>
-      <w:r>
+    <w:p>
+      <w:pPr>
+        <w:rPr>
+          <w:highlight w:val="yellow"/>
+        </w:rPr>
+      </w:pPr>
+    </w:p>
+    <w:p>
+      <w:r>
+        <w:rPr>
+          <w:highlight w:val="yellow"/>
+        </w:rPr>
         <w:t>I've kept the same thing here from the all the probability from x one to x and y our end here. And they that can be donated with this part. Right? That can you do the product from I to 1 to the. That you go. Right?</w:t>
       </w:r>
     </w:p>
     <w:p/>
     <w:p>
-      <w:r>
-        <w:t xml:space="preserve">And as for the next month, conditional, not the likelihood estimation for the panel to see that here. </w:t>
-      </w:r>
-      <w:proofErr w:type="gramStart"/>
-      <w:r>
-        <w:t>So</w:t>
-      </w:r>
-      <w:proofErr w:type="gramEnd"/>
-      <w:r>
+      <w:pPr>
+        <w:rPr>
+          <w:highlight w:val="yellow"/>
+        </w:rPr>
+      </w:pPr>
+      <w:r>
+        <w:rPr>
+          <w:highlight w:val="yellow"/>
+        </w:rPr>
+        <w:t xml:space="preserve">And as for the next </w:t>
+      </w:r>
+      <w:r>
+        <w:rPr>
+          <w:highlight w:val="yellow"/>
+        </w:rPr>
+        <w:t>goal</w:t>
+      </w:r>
+      <w:r>
+        <w:rPr>
+          <w:highlight w:val="yellow"/>
+        </w:rPr>
+        <w:t xml:space="preserve">, conditional, not the likelihood estimation for the panel to see that here. </w:t>
+      </w:r>
+      <w:proofErr w:type="gramStart"/>
+      <w:r>
+        <w:rPr>
+          <w:highlight w:val="yellow"/>
+        </w:rPr>
+        <w:t>So</w:t>
+      </w:r>
+      <w:proofErr w:type="gramEnd"/>
+      <w:r>
+        <w:rPr>
+          <w:highlight w:val="yellow"/>
+        </w:rPr>
         <w:t xml:space="preserve"> let's say our goal is what? Our goal is </w:t>
       </w:r>
       <w:proofErr w:type="gramStart"/>
       <w:r>
+        <w:rPr>
+          <w:highlight w:val="yellow"/>
+        </w:rPr>
         <w:t>try</w:t>
       </w:r>
       <w:proofErr w:type="gramEnd"/>
       <w:r>
+        <w:rPr>
+          <w:highlight w:val="yellow"/>
+        </w:rPr>
         <w:t xml:space="preserve"> to choose the parameter theta to maximize the conditional likelihood of training data.</w:t>
       </w:r>
     </w:p>
-    <w:p/>
-    <w:p>
-      <w:r>
+    <w:p>
+      <w:pPr>
+        <w:rPr>
+          <w:highlight w:val="yellow"/>
+        </w:rPr>
+      </w:pPr>
+    </w:p>
+    <w:p>
+      <w:pPr>
+        <w:rPr>
+          <w:highlight w:val="yellow"/>
+        </w:rPr>
+      </w:pPr>
+      <w:r>
+        <w:rPr>
+          <w:highlight w:val="yellow"/>
+        </w:rPr>
         <w:t>And this is, like, the probability of y given the x, and this is probability of y is equal to 0 given the x here. And this is just typically, and this should be one minor. Right? As you guys okay. What about our data log?</w:t>
       </w:r>
     </w:p>
-    <w:p/>
-    <w:p>
-      <w:r>
+    <w:p>
+      <w:pPr>
+        <w:rPr>
+          <w:highlight w:val="yellow"/>
+        </w:rPr>
+      </w:pPr>
+    </w:p>
+    <w:p>
+      <w:pPr>
+        <w:rPr>
+          <w:highlight w:val="yellow"/>
+        </w:rPr>
+      </w:pPr>
+      <w:r>
+        <w:rPr>
+          <w:highlight w:val="yellow"/>
+        </w:rPr>
         <w:t xml:space="preserve">Likelihood, you should be also, like, some continued project from I to 1 to m about all the parameters of p c tag here, all the points, and this is the conditional likelihood that is </w:t>
       </w:r>
       <w:proofErr w:type="spellStart"/>
       <w:r>
+        <w:rPr>
+          <w:highlight w:val="yellow"/>
+        </w:rPr>
         <w:t>of</w:t>
       </w:r>
       <w:proofErr w:type="spellEnd"/>
       <w:r>
+        <w:rPr>
+          <w:highlight w:val="yellow"/>
+        </w:rPr>
         <w:t xml:space="preserve"> </w:t>
       </w:r>
       <w:proofErr w:type="gramStart"/>
       <w:r>
+        <w:rPr>
+          <w:highlight w:val="yellow"/>
+        </w:rPr>
         <w:t>And</w:t>
       </w:r>
       <w:proofErr w:type="gramEnd"/>
       <w:r>
+        <w:rPr>
+          <w:highlight w:val="yellow"/>
+        </w:rPr>
         <w:t xml:space="preserve"> here is the overall stuff that we tried to optimize.</w:t>
       </w:r>
     </w:p>
-    <w:p/>
-    <w:p>
-      <w:r>
+    <w:p>
+      <w:pPr>
+        <w:rPr>
+          <w:highlight w:val="yellow"/>
+        </w:rPr>
+      </w:pPr>
+    </w:p>
+    <w:p>
+      <w:r>
+        <w:rPr>
+          <w:highlight w:val="yellow"/>
+        </w:rPr>
         <w:t>That is, maximum conditional look at the likelihood. This is about here.</w:t>
       </w:r>
     </w:p>
     <w:p/>
     <w:p>
-      <w:r>
+      <w:pPr>
+        <w:rPr>
+          <w:highlight w:val="yellow"/>
+        </w:rPr>
+      </w:pPr>
+      <w:r>
+        <w:rPr>
+          <w:highlight w:val="yellow"/>
+        </w:rPr>
         <w:t>So as for how we can get a close phone solution, we will try to discuss more about expressing the conditional, but the likelihood of our list. Pricing will take us a lot of all the products So we got 12 for the county guests.</w:t>
       </w:r>
     </w:p>
-    <w:p/>
-    <w:p>
-      <w:r>
+    <w:p>
+      <w:pPr>
+        <w:rPr>
+          <w:highlight w:val="yellow"/>
+        </w:rPr>
+      </w:pPr>
+    </w:p>
+    <w:p>
+      <w:pPr>
+        <w:rPr>
+          <w:highlight w:val="yellow"/>
+        </w:rPr>
+      </w:pPr>
+      <w:r>
+        <w:rPr>
+          <w:highlight w:val="yellow"/>
+        </w:rPr>
         <w:t>I still try to tend to log all the for that. This is what? Then we have to come to the sub. Is that correct? Right? We cannot change it to the sub. Right? So that's the reason why this part changed to this one.</w:t>
       </w:r>
     </w:p>
-    <w:p/>
-    <w:p>
-      <w:r>
+    <w:p>
+      <w:pPr>
+        <w:rPr>
+          <w:highlight w:val="yellow"/>
+        </w:rPr>
+      </w:pPr>
+    </w:p>
+    <w:p>
+      <w:pPr>
+        <w:rPr>
+          <w:highlight w:val="yellow"/>
+        </w:rPr>
+      </w:pPr>
+      <w:r>
+        <w:rPr>
+          <w:highlight w:val="yellow"/>
+        </w:rPr>
         <w:t xml:space="preserve">I got it. And, further, we can donate to this </w:t>
       </w:r>
       <w:proofErr w:type="gramStart"/>
       <w:r>
+        <w:rPr>
+          <w:highlight w:val="yellow"/>
+        </w:rPr>
         <w:t>The</w:t>
       </w:r>
       <w:proofErr w:type="gramEnd"/>
       <w:r>
+        <w:rPr>
+          <w:highlight w:val="yellow"/>
+        </w:rPr>
         <w:t xml:space="preserve"> final equation about heresy here, they can see about the first this part is referred to what? I say why is this why is it equal to here?</w:t>
       </w:r>
     </w:p>
-    <w:p/>
-    <w:p>
-      <w:r>
+    <w:p>
+      <w:pPr>
+        <w:rPr>
+          <w:highlight w:val="yellow"/>
+        </w:rPr>
+      </w:pPr>
+    </w:p>
+    <w:p>
+      <w:pPr>
+        <w:rPr>
+          <w:highlight w:val="yellow"/>
+        </w:rPr>
+      </w:pPr>
+      <w:r>
+        <w:rPr>
+          <w:highlight w:val="yellow"/>
+        </w:rPr>
         <w:lastRenderedPageBreak/>
         <w:t xml:space="preserve">Why is the probability of why human x </w:t>
       </w:r>
       <w:proofErr w:type="gramStart"/>
       <w:r>
+        <w:rPr>
+          <w:highlight w:val="yellow"/>
+        </w:rPr>
         <w:t>is</w:t>
       </w:r>
       <w:proofErr w:type="gramEnd"/>
       <w:r>
+        <w:rPr>
+          <w:highlight w:val="yellow"/>
+        </w:rPr>
         <w:t xml:space="preserve"> equal to here? You should notice that what by the why? The why we have how many it's we just have 0 and a y. Right? So that's the reason why it can't expand file.</w:t>
       </w:r>
     </w:p>
-    <w:p/>
-    <w:p>
-      <w:r>
+    <w:p>
+      <w:pPr>
+        <w:rPr>
+          <w:highlight w:val="yellow"/>
+        </w:rPr>
+      </w:pPr>
+    </w:p>
+    <w:p>
+      <w:pPr>
+        <w:rPr>
+          <w:highlight w:val="yellow"/>
+        </w:rPr>
+      </w:pPr>
+      <w:r>
+        <w:rPr>
+          <w:highlight w:val="yellow"/>
+        </w:rPr>
         <w:t>This This should be this should be 0. What? This part is for. This part is what? It's by what? And this part should be working. And this is similar as before. Otherwise, we try to get, this kernel cross function, but y is equal to 1.</w:t>
       </w:r>
     </w:p>
-    <w:p/>
-    <w:p>
-      <w:r>
-        <w:t>This should be, like, negative. Next, point of the one time, try to discuss about the just the regression using gradient descent method. How we can get What is the GSC right here?</w:t>
-      </w:r>
-    </w:p>
-    <w:p/>
-    <w:p>
-      <w:r>
+    <w:p>
+      <w:pPr>
+        <w:rPr>
+          <w:highlight w:val="yellow"/>
+        </w:rPr>
+      </w:pPr>
+    </w:p>
+    <w:p>
+      <w:pPr>
+        <w:rPr>
+          <w:highlight w:val="yellow"/>
+        </w:rPr>
+      </w:pPr>
+      <w:r>
+        <w:rPr>
+          <w:highlight w:val="yellow"/>
+        </w:rPr>
+        <w:t>This should be, like, negative.</w:t>
+      </w:r>
+      <w:r>
+        <w:t xml:space="preserve"> </w:t>
+      </w:r>
+      <w:r>
+        <w:rPr>
+          <w:highlight w:val="yellow"/>
+        </w:rPr>
+        <w:t>Next, point of the one time, try to discuss about the just the regression using gradient descent method. How we can get</w:t>
+      </w:r>
+      <w:r>
+        <w:t xml:space="preserve"> </w:t>
+      </w:r>
+      <w:r>
+        <w:rPr>
+          <w:highlight w:val="yellow"/>
+        </w:rPr>
+        <w:t>What is the GSC right here?</w:t>
+      </w:r>
+    </w:p>
+    <w:p>
+      <w:pPr>
+        <w:rPr>
+          <w:highlight w:val="yellow"/>
+        </w:rPr>
+      </w:pPr>
+    </w:p>
+    <w:p>
+      <w:pPr>
+        <w:rPr>
+          <w:highlight w:val="yellow"/>
+        </w:rPr>
+      </w:pPr>
+      <w:r>
+        <w:rPr>
+          <w:highlight w:val="yellow"/>
+        </w:rPr>
         <w:t>GSC what? Hello. Jessica here. What about good news? The good news is that it is a convex function. A convex function is what? There are no proof of constitution. We have to use the pre designed trigeminal, approximation.</w:t>
       </w:r>
     </w:p>
-    <w:p/>
-    <w:p>
-      <w:r>
+    <w:p>
+      <w:pPr>
+        <w:rPr>
+          <w:highlight w:val="yellow"/>
+        </w:rPr>
+      </w:pPr>
+    </w:p>
+    <w:p>
+      <w:pPr>
+        <w:rPr>
+          <w:highlight w:val="yellow"/>
+        </w:rPr>
+      </w:pPr>
+      <w:r>
+        <w:rPr>
+          <w:highlight w:val="yellow"/>
+        </w:rPr>
         <w:t xml:space="preserve">These Numbers. Right? So that is remember about this is the key </w:t>
       </w:r>
       <w:proofErr w:type="spellStart"/>
       <w:r>
+        <w:rPr>
+          <w:highlight w:val="yellow"/>
+        </w:rPr>
         <w:t>key</w:t>
       </w:r>
       <w:proofErr w:type="spellEnd"/>
       <w:r>
+        <w:rPr>
+          <w:highlight w:val="yellow"/>
+        </w:rPr>
         <w:t xml:space="preserve"> point about gradient descent. Right? We have I see the g I here, and that is equal to c l the g I minus alpha.</w:t>
       </w:r>
     </w:p>
-    <w:p/>
-    <w:p>
-      <w:r>
+    <w:p>
+      <w:pPr>
+        <w:rPr>
+          <w:highlight w:val="yellow"/>
+        </w:rPr>
+      </w:pPr>
+    </w:p>
+    <w:p>
+      <w:pPr>
+        <w:rPr>
+          <w:highlight w:val="yellow"/>
+        </w:rPr>
+      </w:pPr>
+      <w:r>
+        <w:rPr>
+          <w:highlight w:val="yellow"/>
+        </w:rPr>
         <w:t xml:space="preserve">That is with directive of the, Jay, I see that. Yeah. We </w:t>
       </w:r>
       <w:proofErr w:type="spellStart"/>
       <w:r>
+        <w:rPr>
+          <w:highlight w:val="yellow"/>
+        </w:rPr>
         <w:t>we</w:t>
       </w:r>
       <w:proofErr w:type="spellEnd"/>
       <w:r>
+        <w:rPr>
+          <w:highlight w:val="yellow"/>
+        </w:rPr>
         <w:t xml:space="preserve"> respect you to the h see the j here. Right? What about it? I think that's a problem. What is </w:t>
       </w:r>
       <w:proofErr w:type="gramStart"/>
       <w:r>
+        <w:rPr>
+          <w:highlight w:val="yellow"/>
+        </w:rPr>
         <w:t>At</w:t>
       </w:r>
       <w:proofErr w:type="gramEnd"/>
       <w:r>
+        <w:rPr>
+          <w:highlight w:val="yellow"/>
+        </w:rPr>
         <w:t xml:space="preserve"> the next step, we try to simultaneously update all the parameters theta.</w:t>
       </w:r>
     </w:p>
-    <w:p/>
-    <w:p>
-      <w:r>
+    <w:p>
+      <w:pPr>
+        <w:rPr>
+          <w:highlight w:val="yellow"/>
+        </w:rPr>
+      </w:pPr>
+    </w:p>
+    <w:p>
+      <w:r>
+        <w:rPr>
+          <w:highlight w:val="yellow"/>
+        </w:rPr>
         <w:t xml:space="preserve">So here is this about how we calculate these directives of </w:t>
       </w:r>
       <w:proofErr w:type="spellStart"/>
       <w:r>
+        <w:rPr>
+          <w:highlight w:val="yellow"/>
+        </w:rPr>
         <w:t>of</w:t>
       </w:r>
       <w:proofErr w:type="spellEnd"/>
       <w:r>
+        <w:rPr>
+          <w:highlight w:val="yellow"/>
+        </w:rPr>
         <w:t xml:space="preserve"> this bare button. </w:t>
       </w:r>
       <w:proofErr w:type="gramStart"/>
       <w:r>
-        <w:t>So</w:t>
-      </w:r>
-      <w:proofErr w:type="gramEnd"/>
-      <w:r>
+        <w:rPr>
+          <w:highlight w:val="yellow"/>
+        </w:rPr>
+        <w:t>So</w:t>
+      </w:r>
+      <w:proofErr w:type="gramEnd"/>
+      <w:r>
+        <w:rPr>
+          <w:highlight w:val="yellow"/>
+        </w:rPr>
         <w:t xml:space="preserve"> let's continue about it. So that that's when we try to plug in, it becomes this one.</w:t>
       </w:r>
     </w:p>
     <w:p/>
     <w:p>
-      <w:r>
+      <w:pPr>
+        <w:rPr>
+          <w:highlight w:val="yellow"/>
+        </w:rPr>
+      </w:pPr>
+      <w:r>
+        <w:rPr>
+          <w:highlight w:val="yellow"/>
+        </w:rPr>
         <w:t xml:space="preserve">Right? This is correct. Okay. The slope? It's </w:t>
       </w:r>
       <w:proofErr w:type="spellStart"/>
       <w:r>
+        <w:rPr>
+          <w:highlight w:val="yellow"/>
+        </w:rPr>
         <w:t>kinda</w:t>
       </w:r>
       <w:proofErr w:type="spellEnd"/>
       <w:r>
-        <w:t xml:space="preserve"> max slope. It's really about the levy rate, how fast it is. Let's try to remember what is the greatest and linear regression. This is the previous for the linear regression we got.</w:t>
-      </w:r>
-    </w:p>
-    <w:p/>
-    <w:p>
-      <w:r>
+        <w:rPr>
+          <w:highlight w:val="yellow"/>
+        </w:rPr>
+        <w:t xml:space="preserve"> max slope. It's really about the levy rate, how fast it is.</w:t>
+      </w:r>
+      <w:r>
+        <w:t xml:space="preserve"> </w:t>
+      </w:r>
+      <w:r>
+        <w:rPr>
+          <w:highlight w:val="yellow"/>
+        </w:rPr>
+        <w:t>Let's try to remember what is the greatest and linear regression. This is the previous for the linear regression we got.</w:t>
+      </w:r>
+    </w:p>
+    <w:p>
+      <w:pPr>
+        <w:rPr>
+          <w:highlight w:val="yellow"/>
+        </w:rPr>
+      </w:pPr>
+    </w:p>
+    <w:p>
+      <w:pPr>
+        <w:rPr>
+          <w:highlight w:val="yellow"/>
+        </w:rPr>
+      </w:pPr>
+      <w:r>
+        <w:rPr>
+          <w:highlight w:val="yellow"/>
+        </w:rPr>
         <w:t xml:space="preserve">And he has now we have a logistic impression here. What? This part? The last part? </w:t>
       </w:r>
       <w:proofErr w:type="gramStart"/>
       <w:r>
-        <w:t>So</w:t>
-      </w:r>
-      <w:proofErr w:type="gramEnd"/>
-      <w:r>
+        <w:rPr>
+          <w:highlight w:val="yellow"/>
+        </w:rPr>
+        <w:t>So</w:t>
+      </w:r>
+      <w:proofErr w:type="gramEnd"/>
+      <w:r>
+        <w:rPr>
+          <w:highlight w:val="yellow"/>
+        </w:rPr>
         <w:t xml:space="preserve"> this extra last post here. Right? What I think is that what is I just see the x. And you see the s? I'll do the step.</w:t>
       </w:r>
     </w:p>
-    <w:p/>
-    <w:p>
-      <w:r>
+    <w:p>
+      <w:pPr>
+        <w:rPr>
+          <w:highlight w:val="yellow"/>
+        </w:rPr>
+      </w:pPr>
+    </w:p>
+    <w:p>
+      <w:pPr>
+        <w:rPr>
+          <w:highlight w:val="yellow"/>
+        </w:rPr>
+      </w:pPr>
+      <w:r>
+        <w:rPr>
+          <w:highlight w:val="yellow"/>
+        </w:rPr>
         <w:t xml:space="preserve">But I need a revision on them, but just a revision. I'm just here. I remember, we just assumed this. But exactly </w:t>
       </w:r>
       <w:proofErr w:type="spellStart"/>
       <w:r>
+        <w:rPr>
+          <w:highlight w:val="yellow"/>
+        </w:rPr>
         <w:t>exactly</w:t>
       </w:r>
       <w:proofErr w:type="spellEnd"/>
       <w:r>
+        <w:rPr>
+          <w:highlight w:val="yellow"/>
+        </w:rPr>
         <w:t xml:space="preserve"> the sigma of the functions. So that's the reason that key difference in between I can see the x function.</w:t>
       </w:r>
     </w:p>
-    <w:p/>
-    <w:p>
-      <w:r>
+    <w:p>
+      <w:pPr>
+        <w:rPr>
+          <w:highlight w:val="yellow"/>
+        </w:rPr>
+      </w:pPr>
+    </w:p>
+    <w:p>
+      <w:pPr>
+        <w:rPr>
+          <w:highlight w:val="yellow"/>
+        </w:rPr>
+      </w:pPr>
+      <w:r>
+        <w:rPr>
+          <w:highlight w:val="yellow"/>
+        </w:rPr>
         <w:lastRenderedPageBreak/>
         <w:t xml:space="preserve">So previously, it's just about, any accommodation, but in this case, it's really about the Yes. So CLT is correct. </w:t>
       </w:r>
       <w:proofErr w:type="gramStart"/>
       <w:r>
-        <w:t>So</w:t>
-      </w:r>
-      <w:proofErr w:type="gramEnd"/>
-      <w:r>
+        <w:rPr>
+          <w:highlight w:val="yellow"/>
+        </w:rPr>
+        <w:t>So</w:t>
+      </w:r>
+      <w:proofErr w:type="gramEnd"/>
+      <w:r>
+        <w:rPr>
+          <w:highlight w:val="yellow"/>
+        </w:rPr>
         <w:t xml:space="preserve"> it can combine both the weight and the bias here. Right? So that we call the safety.</w:t>
       </w:r>
     </w:p>
-    <w:p/>
-    <w:p>
-      <w:r>
+    <w:p>
+      <w:pPr>
+        <w:rPr>
+          <w:highlight w:val="yellow"/>
+        </w:rPr>
+      </w:pPr>
+    </w:p>
+    <w:p>
+      <w:r>
+        <w:rPr>
+          <w:highlight w:val="yellow"/>
+        </w:rPr>
         <w:t xml:space="preserve">But always remember, in the first foundation, we have parts here. And, this is function for the logistic regression. </w:t>
       </w:r>
       <w:proofErr w:type="gramStart"/>
       <w:r>
-        <w:t>So</w:t>
-      </w:r>
-      <w:proofErr w:type="gramEnd"/>
-      <w:r>
+        <w:rPr>
+          <w:highlight w:val="yellow"/>
+        </w:rPr>
+        <w:t>So</w:t>
+      </w:r>
+      <w:proofErr w:type="gramEnd"/>
+      <w:r>
+        <w:rPr>
+          <w:highlight w:val="yellow"/>
+        </w:rPr>
         <w:t xml:space="preserve"> this is the key difference between linear regression and the logistic regression during the gradient design.</w:t>
       </w:r>
     </w:p>
     <w:p/>
     <w:p>
       <w:r>
+        <w:rPr>
+          <w:highlight w:val="yellow"/>
+        </w:rPr>
         <w:t xml:space="preserve">Next part, we will talk about the regularization. I'll start. Yes. That's the point. It shouldn't be </w:t>
       </w:r>
       <w:proofErr w:type="gramStart"/>
       <w:r>
+        <w:rPr>
+          <w:highlight w:val="yellow"/>
+        </w:rPr>
         <w:t>eventually,</w:t>
       </w:r>
       <w:proofErr w:type="gramEnd"/>
       <w:r>
+        <w:rPr>
+          <w:highlight w:val="yellow"/>
+        </w:rPr>
         <w:t xml:space="preserve"> it shouldn't be just about this part.</w:t>
       </w:r>
     </w:p>
@@ -2639,179 +4240,405 @@
     </w:p>
     <w:p/>
     <w:p>
-      <w:r>
-        <w:t xml:space="preserve">It's not absolute. It is what? It is a maximum, vital the MIT. Right? And this is the case in that is the how we'll be delayed as maximum condition of posterior estimate, MCIT, </w:t>
-      </w:r>
-      <w:proofErr w:type="gramStart"/>
-      <w:r>
+      <w:pPr>
+        <w:rPr>
+          <w:highlight w:val="yellow"/>
+        </w:rPr>
+      </w:pPr>
+      <w:r>
+        <w:rPr>
+          <w:highlight w:val="yellow"/>
+        </w:rPr>
+        <w:t xml:space="preserve">What is MAP? </w:t>
+      </w:r>
+      <w:proofErr w:type="gramStart"/>
+      <w:r>
+        <w:rPr>
+          <w:highlight w:val="yellow"/>
+        </w:rPr>
+        <w:t>It's</w:t>
+      </w:r>
+      <w:proofErr w:type="gramEnd"/>
+      <w:r>
+        <w:rPr>
+          <w:highlight w:val="yellow"/>
+        </w:rPr>
+        <w:t xml:space="preserve"> not absolute. It is what? It is a maximum, vital the M</w:t>
+      </w:r>
+      <w:r>
+        <w:rPr>
+          <w:highlight w:val="yellow"/>
+        </w:rPr>
+        <w:t>AP</w:t>
+      </w:r>
+      <w:r>
+        <w:rPr>
+          <w:highlight w:val="yellow"/>
+        </w:rPr>
+        <w:t xml:space="preserve">. Right? And this is the case in that is the how we'll be delayed as maximum condition of posterior estimate, MCIT, </w:t>
+      </w:r>
+      <w:proofErr w:type="gramStart"/>
+      <w:r>
+        <w:rPr>
+          <w:highlight w:val="yellow"/>
+        </w:rPr>
         <w:t>And</w:t>
       </w:r>
       <w:proofErr w:type="gramEnd"/>
       <w:r>
+        <w:rPr>
+          <w:highlight w:val="yellow"/>
+        </w:rPr>
         <w:t xml:space="preserve"> this is how we're doing it in this case.</w:t>
       </w:r>
     </w:p>
-    <w:p/>
-    <w:p>
-      <w:r>
+    <w:p>
+      <w:pPr>
+        <w:rPr>
+          <w:highlight w:val="yellow"/>
+        </w:rPr>
+      </w:pPr>
+    </w:p>
+    <w:p>
+      <w:r>
+        <w:rPr>
+          <w:highlight w:val="yellow"/>
+        </w:rPr>
         <w:t xml:space="preserve">What </w:t>
       </w:r>
       <w:proofErr w:type="gramStart"/>
       <w:r>
+        <w:rPr>
+          <w:highlight w:val="yellow"/>
+        </w:rPr>
         <w:t>are</w:t>
       </w:r>
       <w:proofErr w:type="gramEnd"/>
       <w:r>
+        <w:rPr>
+          <w:highlight w:val="yellow"/>
+        </w:rPr>
         <w:t xml:space="preserve"> the difference? Because, the only difference is about in the file. What is the file? The p </w:t>
       </w:r>
       <w:proofErr w:type="spellStart"/>
       <w:r>
+        <w:rPr>
+          <w:highlight w:val="yellow"/>
+        </w:rPr>
         <w:t>ceta</w:t>
       </w:r>
       <w:proofErr w:type="spellEnd"/>
       <w:r>
+        <w:rPr>
+          <w:highlight w:val="yellow"/>
+        </w:rPr>
         <w:t xml:space="preserve"> is the file here. By normal distribution with 0 being the identity covariance, and the </w:t>
       </w:r>
       <w:proofErr w:type="spellStart"/>
       <w:r>
+        <w:rPr>
+          <w:highlight w:val="yellow"/>
+        </w:rPr>
         <w:t>pushy's</w:t>
       </w:r>
       <w:proofErr w:type="spellEnd"/>
       <w:r>
+        <w:rPr>
+          <w:highlight w:val="yellow"/>
+        </w:rPr>
         <w:t xml:space="preserve"> practice was zeros.</w:t>
       </w:r>
     </w:p>
     <w:p/>
     <w:p>
-      <w:r>
+      <w:pPr>
+        <w:rPr>
+          <w:highlight w:val="yellow"/>
+        </w:rPr>
+      </w:pPr>
+      <w:r>
+        <w:rPr>
+          <w:highlight w:val="yellow"/>
+        </w:rPr>
         <w:t xml:space="preserve">And here are different kind of regularizations, and, it'll help it'll can help avoid very large weights we're feeding. That's </w:t>
       </w:r>
       <w:proofErr w:type="gramStart"/>
       <w:r>
+        <w:rPr>
+          <w:highlight w:val="yellow"/>
+        </w:rPr>
         <w:t>the my</w:t>
       </w:r>
       <w:proofErr w:type="gramEnd"/>
       <w:r>
+        <w:rPr>
+          <w:highlight w:val="yellow"/>
+        </w:rPr>
         <w:t xml:space="preserve"> reason why we want to use MAP because We really try to avoid bandwidth and the whole video.</w:t>
       </w:r>
     </w:p>
-    <w:p/>
-    <w:p>
-      <w:proofErr w:type="gramStart"/>
-      <w:r>
-        <w:t>So</w:t>
-      </w:r>
-      <w:proofErr w:type="gramEnd"/>
-      <w:r>
-        <w:t xml:space="preserve"> it's, again, the case about all different kind of regulation that you can see I didn't see here. And then eventually, we </w:t>
-      </w:r>
-      <w:proofErr w:type="spellStart"/>
-      <w:r>
+    <w:p>
+      <w:pPr>
+        <w:rPr>
+          <w:highlight w:val="yellow"/>
+        </w:rPr>
+      </w:pPr>
+    </w:p>
+    <w:p>
+      <w:pPr>
+        <w:rPr>
+          <w:highlight w:val="yellow"/>
+        </w:rPr>
+      </w:pPr>
+      <w:proofErr w:type="gramStart"/>
+      <w:r>
+        <w:rPr>
+          <w:highlight w:val="yellow"/>
+        </w:rPr>
+        <w:t>So</w:t>
+      </w:r>
+      <w:proofErr w:type="gramEnd"/>
+      <w:r>
+        <w:rPr>
+          <w:highlight w:val="yellow"/>
+        </w:rPr>
+        <w:t xml:space="preserve"> it's, again, the case about all different kind of regulation that you can see I didn't see here.</w:t>
+      </w:r>
+      <w:r>
+        <w:t xml:space="preserve"> </w:t>
+      </w:r>
+      <w:r>
+        <w:rPr>
+          <w:highlight w:val="yellow"/>
+        </w:rPr>
+        <w:t xml:space="preserve">And then eventually, we </w:t>
+      </w:r>
+      <w:proofErr w:type="spellStart"/>
+      <w:r>
+        <w:rPr>
+          <w:highlight w:val="yellow"/>
+        </w:rPr>
         <w:t>we</w:t>
       </w:r>
       <w:proofErr w:type="spellEnd"/>
       <w:r>
+        <w:rPr>
+          <w:highlight w:val="yellow"/>
+        </w:rPr>
         <w:t xml:space="preserve"> try to see a better difference about the ready to send.</w:t>
       </w:r>
     </w:p>
-    <w:p/>
-    <w:p>
-      <w:r>
+    <w:p>
+      <w:pPr>
+        <w:rPr>
+          <w:highlight w:val="yellow"/>
+        </w:rPr>
+      </w:pPr>
+    </w:p>
+    <w:p>
+      <w:pPr>
+        <w:rPr>
+          <w:highlight w:val="yellow"/>
+        </w:rPr>
+      </w:pPr>
+      <w:r>
+        <w:rPr>
+          <w:highlight w:val="yellow"/>
+        </w:rPr>
         <w:t xml:space="preserve">Right? </w:t>
       </w:r>
       <w:proofErr w:type="gramStart"/>
       <w:r>
-        <w:t>So</w:t>
-      </w:r>
-      <w:proofErr w:type="gramEnd"/>
-      <w:r>
+        <w:rPr>
+          <w:highlight w:val="yellow"/>
+        </w:rPr>
+        <w:t>So</w:t>
+      </w:r>
+      <w:proofErr w:type="gramEnd"/>
+      <w:r>
+        <w:rPr>
+          <w:highlight w:val="yellow"/>
+        </w:rPr>
         <w:t xml:space="preserve"> first part, you guys already noticed that this is about, maximum condition on what the life of the estimated MCLE results. Let's try if you use the ready design.</w:t>
       </w:r>
     </w:p>
-    <w:p/>
-    <w:p>
-      <w:r>
+    <w:p>
+      <w:pPr>
+        <w:rPr>
+          <w:highlight w:val="yellow"/>
+        </w:rPr>
+      </w:pPr>
+    </w:p>
+    <w:p>
+      <w:pPr>
+        <w:rPr>
+          <w:highlight w:val="yellow"/>
+        </w:rPr>
+      </w:pPr>
+      <w:r>
+        <w:rPr>
+          <w:highlight w:val="yellow"/>
+        </w:rPr>
         <w:t xml:space="preserve">And this is difference between MLE and MIT here. We can take a </w:t>
       </w:r>
       <w:proofErr w:type="gramStart"/>
       <w:r>
+        <w:rPr>
+          <w:highlight w:val="yellow"/>
+        </w:rPr>
         <w:t>5 piece</w:t>
       </w:r>
       <w:proofErr w:type="gramEnd"/>
       <w:r>
+        <w:rPr>
+          <w:highlight w:val="yellow"/>
+        </w:rPr>
         <w:t xml:space="preserve"> break. We can let you guys in professional. We have lots of masks here. Right? This is, confusing because you guys very good to know about what is a mass mechanics.</w:t>
       </w:r>
     </w:p>
-    <w:p/>
-    <w:p>
-      <w:r>
+    <w:p>
+      <w:pPr>
+        <w:rPr>
+          <w:highlight w:val="yellow"/>
+        </w:rPr>
+      </w:pPr>
+    </w:p>
+    <w:p>
+      <w:r>
+        <w:rPr>
+          <w:highlight w:val="yellow"/>
+        </w:rPr>
         <w:lastRenderedPageBreak/>
         <w:t xml:space="preserve">Let's try to have one I </w:t>
       </w:r>
       <w:proofErr w:type="gramStart"/>
       <w:r>
+        <w:rPr>
+          <w:highlight w:val="yellow"/>
+        </w:rPr>
         <w:t>mean,</w:t>
       </w:r>
       <w:proofErr w:type="gramEnd"/>
       <w:r>
+        <w:rPr>
+          <w:highlight w:val="yellow"/>
+        </w:rPr>
         <w:t xml:space="preserve"> we can't get started. So, actually, up to now, I would like to Say, majority, I bought purchase a profession that shouldn't for the best comment about it's about everything up to now.</w:t>
       </w:r>
     </w:p>
     <w:p/>
     <w:p>
-      <w:proofErr w:type="gramStart"/>
-      <w:r>
-        <w:t>So</w:t>
-      </w:r>
-      <w:proofErr w:type="gramEnd"/>
-      <w:r>
+      <w:pPr>
+        <w:rPr>
+          <w:highlight w:val="yellow"/>
+        </w:rPr>
+      </w:pPr>
+      <w:proofErr w:type="gramStart"/>
+      <w:r>
+        <w:rPr>
+          <w:highlight w:val="yellow"/>
+        </w:rPr>
+        <w:t>So</w:t>
+      </w:r>
+      <w:proofErr w:type="gramEnd"/>
+      <w:r>
+        <w:rPr>
+          <w:highlight w:val="yellow"/>
+        </w:rPr>
         <w:t xml:space="preserve"> the next one I want to discuss is about the multiclass classification. Just maybe I just talked about the binary classification problem.</w:t>
       </w:r>
     </w:p>
-    <w:p/>
-    <w:p>
-      <w:proofErr w:type="gramStart"/>
-      <w:r>
-        <w:t>So</w:t>
-      </w:r>
-      <w:proofErr w:type="gramEnd"/>
-      <w:r>
+    <w:p>
+      <w:pPr>
+        <w:rPr>
+          <w:highlight w:val="yellow"/>
+        </w:rPr>
+      </w:pPr>
+    </w:p>
+    <w:p>
+      <w:proofErr w:type="gramStart"/>
+      <w:r>
+        <w:rPr>
+          <w:highlight w:val="yellow"/>
+        </w:rPr>
+        <w:t>So</w:t>
+      </w:r>
+      <w:proofErr w:type="gramEnd"/>
+      <w:r>
+        <w:rPr>
+          <w:highlight w:val="yellow"/>
+        </w:rPr>
         <w:t xml:space="preserve"> what about the multiclass classification? If we try to use So just a regression method. For example, in an email folder or tagging, you may have multiple tagging plugin.</w:t>
       </w:r>
     </w:p>
     <w:p/>
     <w:p>
-      <w:r>
+      <w:pPr>
+        <w:rPr>
+          <w:highlight w:val="yellow"/>
+        </w:rPr>
+      </w:pPr>
+      <w:r>
+        <w:rPr>
+          <w:highlight w:val="yellow"/>
+        </w:rPr>
         <w:t xml:space="preserve">For example, emails from work, emails from friends, from family, from hobbies, etcetera. Right? It's about medical diagrams. </w:t>
       </w:r>
       <w:proofErr w:type="gramStart"/>
       <w:r>
-        <w:t>So</w:t>
-      </w:r>
-      <w:proofErr w:type="gramEnd"/>
-      <w:r>
+        <w:rPr>
+          <w:highlight w:val="yellow"/>
+        </w:rPr>
+        <w:t>So</w:t>
+      </w:r>
+      <w:proofErr w:type="gramEnd"/>
+      <w:r>
+        <w:rPr>
+          <w:highlight w:val="yellow"/>
+        </w:rPr>
         <w:t xml:space="preserve"> some sometimes, we may like, you have </w:t>
       </w:r>
       <w:proofErr w:type="spellStart"/>
       <w:r>
+        <w:rPr>
+          <w:highlight w:val="yellow"/>
+        </w:rPr>
         <w:t>not</w:t>
       </w:r>
       <w:proofErr w:type="spellEnd"/>
       <w:r>
+        <w:rPr>
+          <w:highlight w:val="yellow"/>
+        </w:rPr>
         <w:t xml:space="preserve"> idea of </w:t>
       </w:r>
       <w:proofErr w:type="spellStart"/>
       <w:r>
+        <w:rPr>
+          <w:highlight w:val="yellow"/>
+        </w:rPr>
         <w:t>of</w:t>
       </w:r>
       <w:proofErr w:type="spellEnd"/>
       <w:r>
+        <w:rPr>
+          <w:highlight w:val="yellow"/>
+        </w:rPr>
         <w:t xml:space="preserve"> and catch a cold or maybe you catch a flu.</w:t>
       </w:r>
     </w:p>
-    <w:p/>
-    <w:p>
-      <w:r>
+    <w:p>
+      <w:pPr>
+        <w:rPr>
+          <w:highlight w:val="yellow"/>
+        </w:rPr>
+      </w:pPr>
+    </w:p>
+    <w:p>
+      <w:r>
+        <w:rPr>
+          <w:highlight w:val="yellow"/>
+        </w:rPr>
         <w:t>Right? The weather, it is, like, stomach, it's cloudy, it's raining, it's snowed, all different classes for different, micro class classifications.</w:t>
       </w:r>
     </w:p>

</xml_diff>

<commit_message>
Application of AI Task Updates
</commit_message>
<xml_diff>
--- a/Application of AI/Task/Week 2/Transcribe.docx
+++ b/Application of AI/Task/Week 2/Transcribe.docx
@@ -2845,21 +2845,7 @@
         <w:rPr>
           <w:highlight w:val="yellow"/>
         </w:rPr>
-        <w:t xml:space="preserve">As you already you What function? That is this is what? I just say that </w:t>
-      </w:r>
-      <w:proofErr w:type="gramStart"/>
-      <w:r>
-        <w:rPr>
-          <w:highlight w:val="yellow"/>
-        </w:rPr>
-        <w:t>Xi</w:t>
-      </w:r>
-      <w:proofErr w:type="gramEnd"/>
-      <w:r>
-        <w:rPr>
-          <w:highlight w:val="yellow"/>
-        </w:rPr>
-        <w:t xml:space="preserve"> is what? This is what? </w:t>
+        <w:t xml:space="preserve">As you already you What function? That is this is what? I just say that Xi is what? This is what? </w:t>
       </w:r>
       <w:proofErr w:type="gramStart"/>
       <w:r>
@@ -4251,19 +4237,11 @@
         </w:rPr>
         <w:t xml:space="preserve">What is MAP? </w:t>
       </w:r>
-      <w:proofErr w:type="gramStart"/>
-      <w:r>
-        <w:rPr>
-          <w:highlight w:val="yellow"/>
-        </w:rPr>
-        <w:t>It's</w:t>
-      </w:r>
-      <w:proofErr w:type="gramEnd"/>
-      <w:r>
-        <w:rPr>
-          <w:highlight w:val="yellow"/>
-        </w:rPr>
-        <w:t xml:space="preserve"> not absolute. It is what? It is a maximum, vital the M</w:t>
+      <w:r>
+        <w:rPr>
+          <w:highlight w:val="yellow"/>
+        </w:rPr>
+        <w:t>It's not absolute. It is what? It is a maximum, vital the M</w:t>
       </w:r>
       <w:r>
         <w:rPr>
@@ -4644,90 +4622,214 @@
     </w:p>
     <w:p/>
     <w:p>
-      <w:r>
-        <w:t xml:space="preserve">Right? What about the difference between the binary classification and the margin cost classification? </w:t>
-      </w:r>
-      <w:proofErr w:type="gramStart"/>
-      <w:r>
-        <w:t>So</w:t>
-      </w:r>
-      <w:proofErr w:type="gramEnd"/>
-      <w:r>
+      <w:pPr>
+        <w:rPr>
+          <w:highlight w:val="yellow"/>
+        </w:rPr>
+      </w:pPr>
+      <w:r>
+        <w:t xml:space="preserve">Right? </w:t>
+      </w:r>
+      <w:r>
+        <w:rPr>
+          <w:highlight w:val="yellow"/>
+        </w:rPr>
+        <w:t xml:space="preserve">What about the difference between the binary classification and the margin cost classification? </w:t>
+      </w:r>
+      <w:proofErr w:type="gramStart"/>
+      <w:r>
+        <w:rPr>
+          <w:highlight w:val="yellow"/>
+        </w:rPr>
+        <w:t>So</w:t>
+      </w:r>
+      <w:proofErr w:type="gramEnd"/>
+      <w:r>
+        <w:rPr>
+          <w:highlight w:val="yellow"/>
+        </w:rPr>
         <w:t xml:space="preserve"> from the prob box, it's just very intuitive.</w:t>
       </w:r>
     </w:p>
-    <w:p/>
-    <w:p>
-      <w:r>
+    <w:p>
+      <w:pPr>
+        <w:rPr>
+          <w:highlight w:val="yellow"/>
+        </w:rPr>
+      </w:pPr>
+    </w:p>
+    <w:p>
+      <w:pPr>
+        <w:rPr>
+          <w:highlight w:val="yellow"/>
+        </w:rPr>
+      </w:pPr>
+      <w:r>
+        <w:rPr>
+          <w:highlight w:val="yellow"/>
+        </w:rPr>
         <w:t xml:space="preserve">Right? </w:t>
       </w:r>
       <w:proofErr w:type="gramStart"/>
       <w:r>
-        <w:t>So</w:t>
-      </w:r>
-      <w:proofErr w:type="gramEnd"/>
-      <w:r>
-        <w:t xml:space="preserve"> because in a multi class classification, we have more than 2, let's say, applied. So how about the logistic regression in the multiclass Classification. </w:t>
-      </w:r>
-      <w:proofErr w:type="gramStart"/>
-      <w:r>
-        <w:t>So</w:t>
-      </w:r>
-      <w:proofErr w:type="gramEnd"/>
-      <w:r>
+        <w:rPr>
+          <w:highlight w:val="yellow"/>
+        </w:rPr>
+        <w:t>So</w:t>
+      </w:r>
+      <w:proofErr w:type="gramEnd"/>
+      <w:r>
+        <w:rPr>
+          <w:highlight w:val="yellow"/>
+        </w:rPr>
+        <w:t xml:space="preserve"> because in a multi class classification, we have more than 2, let's say, applied.</w:t>
+      </w:r>
+      <w:r>
+        <w:t xml:space="preserve"> </w:t>
+      </w:r>
+      <w:r>
+        <w:rPr>
+          <w:highlight w:val="yellow"/>
+        </w:rPr>
+        <w:t xml:space="preserve">So how about the logistic regression in the multiclass Classification. </w:t>
+      </w:r>
+      <w:proofErr w:type="gramStart"/>
+      <w:r>
+        <w:rPr>
+          <w:highlight w:val="yellow"/>
+        </w:rPr>
+        <w:t>So</w:t>
+      </w:r>
+      <w:proofErr w:type="gramEnd"/>
+      <w:r>
+        <w:rPr>
+          <w:highlight w:val="yellow"/>
+        </w:rPr>
         <w:t xml:space="preserve"> we do call the web versus the all auto web versus all the rest.</w:t>
       </w:r>
     </w:p>
-    <w:p/>
-    <w:p>
-      <w:proofErr w:type="gramStart"/>
-      <w:r>
-        <w:t>So</w:t>
-      </w:r>
-      <w:proofErr w:type="gramEnd"/>
-      <w:r>
+    <w:p>
+      <w:pPr>
+        <w:rPr>
+          <w:highlight w:val="yellow"/>
+        </w:rPr>
+      </w:pPr>
+    </w:p>
+    <w:p>
+      <w:pPr>
+        <w:rPr>
+          <w:highlight w:val="yellow"/>
+        </w:rPr>
+      </w:pPr>
+      <w:proofErr w:type="gramStart"/>
+      <w:r>
+        <w:rPr>
+          <w:highlight w:val="yellow"/>
+        </w:rPr>
+        <w:t>So</w:t>
+      </w:r>
+      <w:proofErr w:type="gramEnd"/>
+      <w:r>
+        <w:rPr>
+          <w:highlight w:val="yellow"/>
+        </w:rPr>
         <w:t xml:space="preserve"> this is about the So we cast that as the right so in this case, for the logistic regression, we're usually Performing as assuming as a one classification problem, what we do here is For </w:t>
       </w:r>
       <w:proofErr w:type="spellStart"/>
       <w:r>
+        <w:rPr>
+          <w:highlight w:val="yellow"/>
+        </w:rPr>
         <w:t>for</w:t>
       </w:r>
       <w:proofErr w:type="spellEnd"/>
       <w:r>
+        <w:rPr>
+          <w:highlight w:val="yellow"/>
+        </w:rPr>
         <w:t xml:space="preserve"> example, for the h c l one class, we will try to pass this class, this is the </w:t>
       </w:r>
       <w:proofErr w:type="spellStart"/>
       <w:r>
+        <w:rPr>
+          <w:highlight w:val="yellow"/>
+        </w:rPr>
         <w:t>class y</w:t>
       </w:r>
       <w:proofErr w:type="spellEnd"/>
       <w:r>
+        <w:rPr>
+          <w:highlight w:val="yellow"/>
+        </w:rPr>
         <w:t>, y, and this is blue, the real class.</w:t>
       </w:r>
     </w:p>
-    <w:p/>
-    <w:p>
-      <w:r>
+    <w:p>
+      <w:pPr>
+        <w:rPr>
+          <w:highlight w:val="yellow"/>
+        </w:rPr>
+      </w:pPr>
+    </w:p>
+    <w:p>
+      <w:pPr>
+        <w:rPr>
+          <w:highlight w:val="yellow"/>
+        </w:rPr>
+      </w:pPr>
+      <w:r>
+        <w:rPr>
+          <w:highlight w:val="yellow"/>
+        </w:rPr>
         <w:t>All the rest x 2 here, this is class 2, and this is all the rest. Right? What about the additive 3 here? You should be just care about these are real numbers, and others would talk all or the rest.</w:t>
       </w:r>
     </w:p>
-    <w:p/>
-    <w:p>
-      <w:r>
+    <w:p>
+      <w:pPr>
+        <w:rPr>
+          <w:highlight w:val="yellow"/>
+        </w:rPr>
+      </w:pPr>
+    </w:p>
+    <w:p>
+      <w:pPr>
+        <w:rPr>
+          <w:highlight w:val="yellow"/>
+        </w:rPr>
+      </w:pPr>
+      <w:r>
+        <w:rPr>
+          <w:highlight w:val="yellow"/>
+        </w:rPr>
         <w:t>Right? And this is so called web versus all here, and then this is the Equating that we try to pay attention to this multiclass problem that instead of xi xi1.</w:t>
       </w:r>
     </w:p>
-    <w:p/>
-    <w:p>
-      <w:r>
+    <w:p>
+      <w:pPr>
+        <w:rPr>
+          <w:highlight w:val="yellow"/>
+        </w:rPr>
+      </w:pPr>
+    </w:p>
+    <w:p>
+      <w:r>
+        <w:rPr>
+          <w:highlight w:val="yellow"/>
+        </w:rPr>
         <w:t xml:space="preserve">Yes. And this is best about the probability of the y equal to I that given x and the parent, you can see that here. Right? </w:t>
       </w:r>
       <w:proofErr w:type="gramStart"/>
       <w:r>
-        <w:t>So</w:t>
-      </w:r>
-      <w:proofErr w:type="gramEnd"/>
-      <w:r>
+        <w:rPr>
+          <w:highlight w:val="yellow"/>
+        </w:rPr>
+        <w:t>So</w:t>
+      </w:r>
+      <w:proofErr w:type="gramEnd"/>
+      <w:r>
+        <w:rPr>
+          <w:highlight w:val="yellow"/>
+        </w:rPr>
         <w:t xml:space="preserve"> this is the x. We'll try to pair attention and see that I x here.</w:t>
       </w:r>
     </w:p>

</xml_diff>